<commit_message>
Removed title banner and adjusted App.css for full-screen map
</commit_message>
<xml_diff>
--- a/Stakeholder map notes.docx
+++ b/Stakeholder map notes.docx
@@ -2,19 +2,6 @@
 <file path=word/document.xml><?xml version="1.0" encoding="utf-8"?>
 <w:document xmlns:wpc="http://schemas.microsoft.com/office/word/2010/wordprocessingCanvas" xmlns:cx="http://schemas.microsoft.com/office/drawing/2014/chartex" xmlns:cx1="http://schemas.microsoft.com/office/drawing/2015/9/8/chartex" xmlns:cx2="http://schemas.microsoft.com/office/drawing/2015/10/21/chartex" xmlns:cx3="http://schemas.microsoft.com/office/drawing/2016/5/9/chartex" xmlns:cx4="http://schemas.microsoft.com/office/drawing/2016/5/10/chartex" xmlns:cx5="http://schemas.microsoft.com/office/drawing/2016/5/11/chartex" xmlns:cx6="http://schemas.microsoft.com/office/drawing/2016/5/12/chartex" xmlns:cx7="http://schemas.microsoft.com/office/drawing/2016/5/13/chartex" xmlns:cx8="http://schemas.microsoft.com/office/drawing/2016/5/14/chartex" xmlns:mc="http://schemas.openxmlformats.org/markup-compatibility/2006" xmlns:aink="http://schemas.microsoft.com/office/drawing/2016/ink" xmlns:am3d="http://schemas.microsoft.com/office/drawing/2017/model3d" xmlns:o="urn:schemas-microsoft-com:office:office" xmlns:oel="http://schemas.microsoft.com/office/2019/extlst" xmlns:r="http://schemas.openxmlformats.org/officeDocument/2006/relationships" xmlns:m="http://schemas.openxmlformats.org/officeDocument/2006/math" xmlns:v="urn:schemas-microsoft-com:vml" xmlns:wp14="http://schemas.microsoft.com/office/word/2010/wordprocessingDrawing" xmlns:wp="http://schemas.openxmlformats.org/drawingml/2006/wordprocessingDrawing" xmlns:w10="urn:schemas-microsoft-com:office:word" xmlns:w="http://schemas.openxmlformats.org/wordprocessingml/2006/main" xmlns:w14="http://schemas.microsoft.com/office/word/2010/wordml" xmlns:w15="http://schemas.microsoft.com/office/word/2012/wordml" xmlns:w16cex="http://schemas.microsoft.com/office/word/2018/wordml/cex" xmlns:w16cid="http://schemas.microsoft.com/office/word/2016/wordml/cid" xmlns:w16="http://schemas.microsoft.com/office/word/2018/wordml" xmlns:w16du="http://schemas.microsoft.com/office/word/2023/wordml/word16du" xmlns:w16sdtdh="http://schemas.microsoft.com/office/word/2020/wordml/sdtdatahash" xmlns:w16sdtfl="http://schemas.microsoft.com/office/word/2024/wordml/sdtformatlock" xmlns:w16se="http://schemas.microsoft.com/office/word/2015/wordml/symex" xmlns:wpg="http://schemas.microsoft.com/office/word/2010/wordprocessingGroup" xmlns:wpi="http://schemas.microsoft.com/office/word/2010/wordprocessingInk" xmlns:wne="http://schemas.microsoft.com/office/word/2006/wordml" xmlns:wps="http://schemas.microsoft.com/office/word/2010/wordprocessingShape" mc:Ignorable="w14 w15 w16se w16cid w16 w16cex w16sdtdh w16sdtfl w16du wp14">
   <w:body>
-    <w:p/>
-    <w:p>
-      <w:r>
-        <w:t>edit</w:t>
-      </w:r>
-    </w:p>
-    <w:p>
-      <w:proofErr w:type="spellStart"/>
-      <w:r>
-        <w:t>more_vert</w:t>
-      </w:r>
-      <w:proofErr w:type="spellEnd"/>
-    </w:p>
     <w:p>
       <w:r>
         <w:t>Okay, that's a great list of ambitious and valuable features to evolve this stakeholder map into a more comprehensive campus planning tool! Let's break down each item and discuss the approach:</w:t>
@@ -165,28 +152,15 @@
         <w:t>Data Storage:</w:t>
       </w:r>
       <w:r>
-        <w:t> </w:t>
-      </w:r>
-      <w:proofErr w:type="gramStart"/>
-      <w:r>
-        <w:t>Similar to</w:t>
-      </w:r>
-      <w:proofErr w:type="gramEnd"/>
-      <w:r>
-        <w:t xml:space="preserve"> markers, we'll need a new piece of React state (e.g., </w:t>
-      </w:r>
-      <w:proofErr w:type="spellStart"/>
-      <w:proofErr w:type="gramStart"/>
+        <w:t> Similar to markers, we'll need a new piece of React state (e.g., </w:t>
+      </w:r>
+      <w:proofErr w:type="spellStart"/>
       <w:r>
         <w:t>useState</w:t>
       </w:r>
       <w:proofErr w:type="spellEnd"/>
       <w:r>
-        <w:t>(</w:t>
-      </w:r>
-      <w:proofErr w:type="gramEnd"/>
-      <w:r>
-        <w:t>[])) to store pathway data. Each pathway object should contain:</w:t>
+        <w:t>([])) to store pathway data. Each pathway object should contain:</w:t>
       </w:r>
     </w:p>
     <w:p>
@@ -283,22 +257,12 @@
         <w:t> When a user finishes drawing a line (</w:t>
       </w:r>
       <w:proofErr w:type="spellStart"/>
-      <w:proofErr w:type="gramStart"/>
       <w:r>
         <w:t>draw.create</w:t>
       </w:r>
       <w:proofErr w:type="spellEnd"/>
-      <w:proofErr w:type="gramEnd"/>
-      <w:r>
-        <w:t xml:space="preserve"> event), we'll need to prompt them (perhaps using a popup </w:t>
-      </w:r>
-      <w:proofErr w:type="gramStart"/>
-      <w:r>
-        <w:t>similar to</w:t>
-      </w:r>
-      <w:proofErr w:type="gramEnd"/>
-      <w:r>
-        <w:t xml:space="preserve"> the marker one, or a dedicated panel) to select the pathway type.</w:t>
+      <w:r>
+        <w:t> event), we'll need to prompt them (perhaps using a popup similar to the marker one, or a dedicated panel) to select the pathway type.</w:t>
       </w:r>
     </w:p>
     <w:p>
@@ -327,12 +291,10 @@
         <w:t>Instead of adding pathways as </w:t>
       </w:r>
       <w:proofErr w:type="spellStart"/>
-      <w:proofErr w:type="gramStart"/>
       <w:r>
         <w:t>mapboxgl.Markers</w:t>
       </w:r>
       <w:proofErr w:type="spellEnd"/>
-      <w:proofErr w:type="gramEnd"/>
       <w:r>
         <w:t xml:space="preserve">, we'll add them as </w:t>
       </w:r>
@@ -361,47 +323,7 @@
         </w:numPr>
       </w:pPr>
       <w:r>
-        <w:t>We can create three separate layers (e.g., </w:t>
-      </w:r>
-      <w:proofErr w:type="gramStart"/>
-      <w:r>
-        <w:t>preferred-pathways</w:t>
-      </w:r>
-      <w:proofErr w:type="gramEnd"/>
-      <w:r>
-        <w:t>, </w:t>
-      </w:r>
-      <w:proofErr w:type="gramStart"/>
-      <w:r>
-        <w:t>usual-pathways</w:t>
-      </w:r>
-      <w:proofErr w:type="gramEnd"/>
-      <w:r>
-        <w:t>, </w:t>
-      </w:r>
-      <w:proofErr w:type="gramStart"/>
-      <w:r>
-        <w:t>avoided-pathways</w:t>
-      </w:r>
-      <w:proofErr w:type="gramEnd"/>
-      <w:r>
-        <w:t>), each filtered by the </w:t>
-      </w:r>
-      <w:proofErr w:type="gramStart"/>
-      <w:r>
-        <w:t>type</w:t>
-      </w:r>
-      <w:proofErr w:type="gramEnd"/>
-      <w:r>
-        <w:t> property and styled with different line-color and line-width properties in their paint configuration. Thin lines are easy ("</w:t>
-      </w:r>
-      <w:proofErr w:type="gramStart"/>
-      <w:r>
-        <w:t>line-width</w:t>
-      </w:r>
-      <w:proofErr w:type="gramEnd"/>
-      <w:r>
-        <w:t>": 1.5 or 2).</w:t>
+        <w:t>We can create three separate layers (e.g., preferred-pathways, usual-pathways, avoided-pathways), each filtered by the type property and styled with different line-color and line-width properties in their paint configuration. Thin lines are easy ("line-width": 1.5 or 2).</w:t>
       </w:r>
     </w:p>
     <w:p>
@@ -412,7 +334,6 @@
         </w:numPr>
       </w:pPr>
       <w:r>
-        <w:lastRenderedPageBreak/>
         <w:t>Define colors for each type (e.g., green for preferred, blue for usual, red/orange for avoided).</w:t>
       </w:r>
     </w:p>
@@ -472,6 +393,7 @@
           <w:b/>
           <w:bCs/>
         </w:rPr>
+        <w:lastRenderedPageBreak/>
         <w:t>2. Single Codebase for Multiple Maps (Multi-Tenancy/Configuration):</w:t>
       </w:r>
     </w:p>
@@ -800,6 +722,642 @@
     </w:p>
     <w:p>
       <w:r>
+        <w:t>Use code</w:t>
+      </w:r>
+      <w:r>
+        <w:rPr>
+          <w:rtl/>
+        </w:rPr>
+        <w:t> </w:t>
+      </w:r>
+      <w:r>
+        <w:rPr>
+          <w:rtl/>
+        </w:rPr>
+        <w:fldChar w:fldCharType="begin"/>
+      </w:r>
+      <w:r>
+        <w:instrText>HYPERLINK "https://support.google.com/legal/answer/13505487" \t "_blank</w:instrText>
+      </w:r>
+      <w:r>
+        <w:rPr>
+          <w:rtl/>
+        </w:rPr>
+        <w:instrText>"</w:instrText>
+      </w:r>
+      <w:r>
+        <w:rPr>
+          <w:rtl/>
+        </w:rPr>
+      </w:r>
+      <w:r>
+        <w:rPr>
+          <w:rtl/>
+        </w:rPr>
+        <w:fldChar w:fldCharType="separate"/>
+      </w:r>
+      <w:r>
+        <w:rPr>
+          <w:rStyle w:val="Hyperlink"/>
+        </w:rPr>
+        <w:t>with caution</w:t>
+      </w:r>
+      <w:r>
+        <w:rPr>
+          <w:rtl/>
+        </w:rPr>
+        <w:fldChar w:fldCharType="end"/>
+      </w:r>
+      <w:r>
+        <w:rPr>
+          <w:rtl/>
+        </w:rPr>
+        <w:t>.</w:t>
+      </w:r>
+      <w:r>
+        <w:t>JavaScript</w:t>
+      </w:r>
+    </w:p>
+    <w:p>
+      <w:pPr>
+        <w:numPr>
+          <w:ilvl w:val="1"/>
+          <w:numId w:val="2"/>
+        </w:numPr>
+      </w:pPr>
+      <w:r>
+        <w:rPr>
+          <w:b/>
+          <w:bCs/>
+        </w:rPr>
+        <w:t>Pass Configuration:</w:t>
+      </w:r>
+      <w:r>
+        <w:t> The parent component that renders </w:t>
+      </w:r>
+      <w:proofErr w:type="spellStart"/>
+      <w:r>
+        <w:t>InteractiveMap</w:t>
+      </w:r>
+      <w:proofErr w:type="spellEnd"/>
+      <w:r>
+        <w:t> will be responsible for providing the correct configuration object as a prop. This could be based on the URL route (e.g., /map/hastings, /map/</w:t>
+      </w:r>
+      <w:proofErr w:type="spellStart"/>
+      <w:r>
+        <w:t>othercollege</w:t>
+      </w:r>
+      <w:proofErr w:type="spellEnd"/>
+      <w:r>
+        <w:t>), user login, etc.</w:t>
+      </w:r>
+    </w:p>
+    <w:p>
+      <w:pPr>
+        <w:numPr>
+          <w:ilvl w:val="1"/>
+          <w:numId w:val="2"/>
+        </w:numPr>
+      </w:pPr>
+      <w:r>
+        <w:lastRenderedPageBreak/>
+        <w:t>// In a parent component or routing setup</w:t>
+      </w:r>
+    </w:p>
+    <w:p>
+      <w:pPr>
+        <w:numPr>
+          <w:ilvl w:val="1"/>
+          <w:numId w:val="2"/>
+        </w:numPr>
+      </w:pPr>
+      <w:r>
+        <w:t xml:space="preserve">import </w:t>
+      </w:r>
+      <w:proofErr w:type="spellStart"/>
+      <w:r>
+        <w:t>InteractiveMap</w:t>
+      </w:r>
+      <w:proofErr w:type="spellEnd"/>
+      <w:r>
+        <w:t xml:space="preserve"> from './</w:t>
+      </w:r>
+      <w:proofErr w:type="spellStart"/>
+      <w:r>
+        <w:t>InteractiveMap</w:t>
+      </w:r>
+      <w:proofErr w:type="spellEnd"/>
+      <w:r>
+        <w:t>';</w:t>
+      </w:r>
+    </w:p>
+    <w:p>
+      <w:pPr>
+        <w:numPr>
+          <w:ilvl w:val="1"/>
+          <w:numId w:val="2"/>
+        </w:numPr>
+      </w:pPr>
+      <w:r>
+        <w:t xml:space="preserve">import { </w:t>
+      </w:r>
+      <w:proofErr w:type="spellStart"/>
+      <w:r>
+        <w:t>getConfigForClient</w:t>
+      </w:r>
+      <w:proofErr w:type="spellEnd"/>
+      <w:r>
+        <w:t xml:space="preserve"> } from './</w:t>
+      </w:r>
+      <w:proofErr w:type="spellStart"/>
+      <w:r>
+        <w:t>configService</w:t>
+      </w:r>
+      <w:proofErr w:type="spellEnd"/>
+      <w:r>
+        <w:t>'; // Function to get config</w:t>
+      </w:r>
+    </w:p>
+    <w:p>
+      <w:pPr>
+        <w:numPr>
+          <w:ilvl w:val="1"/>
+          <w:numId w:val="2"/>
+        </w:numPr>
+      </w:pPr>
+    </w:p>
+    <w:p>
+      <w:pPr>
+        <w:numPr>
+          <w:ilvl w:val="1"/>
+          <w:numId w:val="2"/>
+        </w:numPr>
+      </w:pPr>
+      <w:r>
+        <w:t xml:space="preserve">function </w:t>
+      </w:r>
+      <w:proofErr w:type="spellStart"/>
+      <w:r>
+        <w:t>MapPage</w:t>
+      </w:r>
+      <w:proofErr w:type="spellEnd"/>
+      <w:r>
+        <w:t>() {</w:t>
+      </w:r>
+    </w:p>
+    <w:p>
+      <w:pPr>
+        <w:numPr>
+          <w:ilvl w:val="1"/>
+          <w:numId w:val="2"/>
+        </w:numPr>
+      </w:pPr>
+      <w:r>
+        <w:t xml:space="preserve">  const </w:t>
+      </w:r>
+      <w:proofErr w:type="spellStart"/>
+      <w:r>
+        <w:t>clientConfig</w:t>
+      </w:r>
+      <w:proofErr w:type="spellEnd"/>
+      <w:r>
+        <w:t xml:space="preserve"> = </w:t>
+      </w:r>
+      <w:proofErr w:type="spellStart"/>
+      <w:r>
+        <w:t>getConfigForClient</w:t>
+      </w:r>
+      <w:proofErr w:type="spellEnd"/>
+      <w:r>
+        <w:t>(</w:t>
+      </w:r>
+      <w:proofErr w:type="spellStart"/>
+      <w:r>
+        <w:t>clientIdFromUrl</w:t>
+      </w:r>
+      <w:proofErr w:type="spellEnd"/>
+      <w:r>
+        <w:t>); // Get appropriate config</w:t>
+      </w:r>
+    </w:p>
+    <w:p>
+      <w:pPr>
+        <w:numPr>
+          <w:ilvl w:val="1"/>
+          <w:numId w:val="2"/>
+        </w:numPr>
+      </w:pPr>
+      <w:r>
+        <w:t xml:space="preserve">  return &lt;</w:t>
+      </w:r>
+      <w:proofErr w:type="spellStart"/>
+      <w:r>
+        <w:t>InteractiveMap</w:t>
+      </w:r>
+      <w:proofErr w:type="spellEnd"/>
+      <w:r>
+        <w:t xml:space="preserve"> config={</w:t>
+      </w:r>
+      <w:proofErr w:type="spellStart"/>
+      <w:r>
+        <w:t>clientConfig</w:t>
+      </w:r>
+      <w:proofErr w:type="spellEnd"/>
+      <w:r>
+        <w:t>} /&gt;;</w:t>
+      </w:r>
+    </w:p>
+    <w:p>
+      <w:r>
+        <w:t>}</w:t>
+      </w:r>
+    </w:p>
+    <w:p>
+      <w:proofErr w:type="spellStart"/>
+      <w:r>
+        <w:t>content_copydownload</w:t>
+      </w:r>
+      <w:proofErr w:type="spellEnd"/>
+    </w:p>
+    <w:p>
+      <w:r>
+        <w:t>Use code</w:t>
+      </w:r>
+      <w:r>
+        <w:rPr>
+          <w:rtl/>
+        </w:rPr>
+        <w:t> </w:t>
+      </w:r>
+      <w:r>
+        <w:rPr>
+          <w:rtl/>
+        </w:rPr>
+        <w:fldChar w:fldCharType="begin"/>
+      </w:r>
+      <w:r>
+        <w:instrText>HYPERLINK "https://support.google.com/legal/answer/13505487" \t "_blank</w:instrText>
+      </w:r>
+      <w:r>
+        <w:rPr>
+          <w:rtl/>
+        </w:rPr>
+        <w:instrText>"</w:instrText>
+      </w:r>
+      <w:r>
+        <w:rPr>
+          <w:rtl/>
+        </w:rPr>
+      </w:r>
+      <w:r>
+        <w:rPr>
+          <w:rtl/>
+        </w:rPr>
+        <w:fldChar w:fldCharType="separate"/>
+      </w:r>
+      <w:r>
+        <w:rPr>
+          <w:rStyle w:val="Hyperlink"/>
+        </w:rPr>
+        <w:t>with caution</w:t>
+      </w:r>
+      <w:r>
+        <w:rPr>
+          <w:rtl/>
+        </w:rPr>
+        <w:fldChar w:fldCharType="end"/>
+      </w:r>
+      <w:r>
+        <w:rPr>
+          <w:rtl/>
+        </w:rPr>
+        <w:t>.</w:t>
+      </w:r>
+      <w:proofErr w:type="spellStart"/>
+      <w:r>
+        <w:t>Jsx</w:t>
+      </w:r>
+      <w:proofErr w:type="spellEnd"/>
+    </w:p>
+    <w:p>
+      <w:pPr>
+        <w:numPr>
+          <w:ilvl w:val="1"/>
+          <w:numId w:val="2"/>
+        </w:numPr>
+      </w:pPr>
+      <w:r>
+        <w:rPr>
+          <w:b/>
+          <w:bCs/>
+        </w:rPr>
+        <w:t>Use Configuration:</w:t>
+      </w:r>
+      <w:r>
+        <w:t> Inside </w:t>
+      </w:r>
+      <w:proofErr w:type="spellStart"/>
+      <w:r>
+        <w:t>InteractiveMap</w:t>
+      </w:r>
+      <w:proofErr w:type="spellEnd"/>
+      <w:r>
+        <w:t>, replace all hardcoded values with values from </w:t>
+      </w:r>
+      <w:proofErr w:type="spellStart"/>
+      <w:r>
+        <w:t>props.config</w:t>
+      </w:r>
+      <w:proofErr w:type="spellEnd"/>
+      <w:r>
+        <w:t>.</w:t>
+      </w:r>
+    </w:p>
+    <w:p>
+      <w:pPr>
+        <w:numPr>
+          <w:ilvl w:val="1"/>
+          <w:numId w:val="2"/>
+        </w:numPr>
+      </w:pPr>
+      <w:r>
+        <w:t xml:space="preserve">// Inside </w:t>
+      </w:r>
+      <w:proofErr w:type="spellStart"/>
+      <w:r>
+        <w:t>InteractiveMap</w:t>
+      </w:r>
+      <w:proofErr w:type="spellEnd"/>
+      <w:r>
+        <w:t xml:space="preserve"> component</w:t>
+      </w:r>
+    </w:p>
+    <w:p>
+      <w:pPr>
+        <w:numPr>
+          <w:ilvl w:val="1"/>
+          <w:numId w:val="2"/>
+        </w:numPr>
+      </w:pPr>
+      <w:r>
+        <w:t xml:space="preserve">function </w:t>
+      </w:r>
+      <w:proofErr w:type="spellStart"/>
+      <w:r>
+        <w:t>InteractiveMap</w:t>
+      </w:r>
+      <w:proofErr w:type="spellEnd"/>
+      <w:r>
+        <w:t xml:space="preserve">({ config }) { // </w:t>
+      </w:r>
+      <w:proofErr w:type="spellStart"/>
+      <w:r>
+        <w:t>Destructure</w:t>
+      </w:r>
+      <w:proofErr w:type="spellEnd"/>
+      <w:r>
+        <w:t xml:space="preserve"> or use </w:t>
+      </w:r>
+      <w:proofErr w:type="spellStart"/>
+      <w:r>
+        <w:t>props.config</w:t>
+      </w:r>
+      <w:proofErr w:type="spellEnd"/>
+    </w:p>
+    <w:p>
+      <w:pPr>
+        <w:numPr>
+          <w:ilvl w:val="1"/>
+          <w:numId w:val="2"/>
+        </w:numPr>
+      </w:pPr>
+      <w:r>
+        <w:t xml:space="preserve">  // ...</w:t>
+      </w:r>
+    </w:p>
+    <w:p>
+      <w:pPr>
+        <w:numPr>
+          <w:ilvl w:val="1"/>
+          <w:numId w:val="2"/>
+        </w:numPr>
+      </w:pPr>
+      <w:r>
+        <w:t xml:space="preserve">  </w:t>
+      </w:r>
+      <w:proofErr w:type="spellStart"/>
+      <w:r>
+        <w:t>useEffect</w:t>
+      </w:r>
+      <w:proofErr w:type="spellEnd"/>
+      <w:r>
+        <w:t>(() =&gt; {</w:t>
+      </w:r>
+    </w:p>
+    <w:p>
+      <w:pPr>
+        <w:numPr>
+          <w:ilvl w:val="1"/>
+          <w:numId w:val="2"/>
+        </w:numPr>
+      </w:pPr>
+      <w:r>
+        <w:t xml:space="preserve">    const </w:t>
+      </w:r>
+      <w:proofErr w:type="spellStart"/>
+      <w:r>
+        <w:t>mapInstance</w:t>
+      </w:r>
+      <w:proofErr w:type="spellEnd"/>
+      <w:r>
+        <w:t xml:space="preserve"> = new </w:t>
+      </w:r>
+      <w:proofErr w:type="spellStart"/>
+      <w:r>
+        <w:t>mapboxgl.Map</w:t>
+      </w:r>
+      <w:proofErr w:type="spellEnd"/>
+      <w:r>
+        <w:t>({</w:t>
+      </w:r>
+    </w:p>
+    <w:p>
+      <w:pPr>
+        <w:numPr>
+          <w:ilvl w:val="1"/>
+          <w:numId w:val="2"/>
+        </w:numPr>
+      </w:pPr>
+      <w:r>
+        <w:t xml:space="preserve">      container: </w:t>
+      </w:r>
+      <w:proofErr w:type="spellStart"/>
+      <w:r>
+        <w:t>mapContainerRef.current</w:t>
+      </w:r>
+      <w:proofErr w:type="spellEnd"/>
+      <w:r>
+        <w:t>,</w:t>
+      </w:r>
+    </w:p>
+    <w:p>
+      <w:pPr>
+        <w:numPr>
+          <w:ilvl w:val="1"/>
+          <w:numId w:val="2"/>
+        </w:numPr>
+      </w:pPr>
+      <w:r>
+        <w:t xml:space="preserve">      style: '</w:t>
+      </w:r>
+      <w:proofErr w:type="spellStart"/>
+      <w:r>
+        <w:t>mapbox</w:t>
+      </w:r>
+      <w:proofErr w:type="spellEnd"/>
+      <w:r>
+        <w:t>://styles/</w:t>
+      </w:r>
+      <w:proofErr w:type="spellStart"/>
+      <w:r>
+        <w:t>mapbox</w:t>
+      </w:r>
+      <w:proofErr w:type="spellEnd"/>
+      <w:r>
+        <w:t>/streets-v11',</w:t>
+      </w:r>
+    </w:p>
+    <w:p>
+      <w:pPr>
+        <w:numPr>
+          <w:ilvl w:val="1"/>
+          <w:numId w:val="2"/>
+        </w:numPr>
+      </w:pPr>
+      <w:r>
+        <w:t xml:space="preserve">      center: </w:t>
+      </w:r>
+      <w:proofErr w:type="spellStart"/>
+      <w:r>
+        <w:t>config.center</w:t>
+      </w:r>
+      <w:proofErr w:type="spellEnd"/>
+      <w:r>
+        <w:t>, // Use config</w:t>
+      </w:r>
+    </w:p>
+    <w:p>
+      <w:pPr>
+        <w:numPr>
+          <w:ilvl w:val="1"/>
+          <w:numId w:val="2"/>
+        </w:numPr>
+      </w:pPr>
+      <w:r>
+        <w:t xml:space="preserve">      zoom: </w:t>
+      </w:r>
+      <w:proofErr w:type="spellStart"/>
+      <w:r>
+        <w:t>config.zoom</w:t>
+      </w:r>
+      <w:proofErr w:type="spellEnd"/>
+      <w:r>
+        <w:t>,     // Use config</w:t>
+      </w:r>
+    </w:p>
+    <w:p>
+      <w:pPr>
+        <w:numPr>
+          <w:ilvl w:val="1"/>
+          <w:numId w:val="2"/>
+        </w:numPr>
+      </w:pPr>
+      <w:r>
+        <w:t xml:space="preserve">      // ...</w:t>
+      </w:r>
+    </w:p>
+    <w:p>
+      <w:pPr>
+        <w:numPr>
+          <w:ilvl w:val="1"/>
+          <w:numId w:val="2"/>
+        </w:numPr>
+      </w:pPr>
+      <w:r>
+        <w:t xml:space="preserve">    });</w:t>
+      </w:r>
+    </w:p>
+    <w:p>
+      <w:pPr>
+        <w:numPr>
+          <w:ilvl w:val="1"/>
+          <w:numId w:val="2"/>
+        </w:numPr>
+      </w:pPr>
+      <w:r>
+        <w:t xml:space="preserve">    // ... load data using </w:t>
+      </w:r>
+      <w:proofErr w:type="spellStart"/>
+      <w:r>
+        <w:t>config.boundaryGeoJsonPath</w:t>
+      </w:r>
+      <w:proofErr w:type="spellEnd"/>
+      <w:r>
+        <w:t xml:space="preserve"> etc.</w:t>
+      </w:r>
+    </w:p>
+    <w:p>
+      <w:pPr>
+        <w:numPr>
+          <w:ilvl w:val="1"/>
+          <w:numId w:val="2"/>
+        </w:numPr>
+      </w:pPr>
+      <w:r>
+        <w:t xml:space="preserve">  }, [config]); // Add config as dependency</w:t>
+      </w:r>
+    </w:p>
+    <w:p>
+      <w:pPr>
+        <w:numPr>
+          <w:ilvl w:val="1"/>
+          <w:numId w:val="2"/>
+        </w:numPr>
+      </w:pPr>
+    </w:p>
+    <w:p>
+      <w:pPr>
+        <w:numPr>
+          <w:ilvl w:val="1"/>
+          <w:numId w:val="2"/>
+        </w:numPr>
+      </w:pPr>
+      <w:r>
+        <w:t xml:space="preserve">  // ... render logos using </w:t>
+      </w:r>
+      <w:proofErr w:type="spellStart"/>
+      <w:r>
+        <w:t>config.clientLogoPath</w:t>
+      </w:r>
+      <w:proofErr w:type="spellEnd"/>
+      <w:r>
+        <w:t xml:space="preserve"> etc.</w:t>
+      </w:r>
+    </w:p>
+    <w:p>
+      <w:r>
+        <w:t>}</w:t>
+      </w:r>
+    </w:p>
+    <w:p>
+      <w:proofErr w:type="spellStart"/>
+      <w:r>
+        <w:t>content_copydownload</w:t>
+      </w:r>
+      <w:proofErr w:type="spellEnd"/>
+    </w:p>
+    <w:p>
+      <w:r>
         <w:lastRenderedPageBreak/>
         <w:t>Use code</w:t>
       </w:r>
@@ -858,707 +1416,6 @@
       </w:r>
     </w:p>
     <w:p>
-      <w:pPr>
-        <w:numPr>
-          <w:ilvl w:val="1"/>
-          <w:numId w:val="2"/>
-        </w:numPr>
-      </w:pPr>
-      <w:r>
-        <w:rPr>
-          <w:b/>
-          <w:bCs/>
-        </w:rPr>
-        <w:t>Pass Configuration:</w:t>
-      </w:r>
-      <w:r>
-        <w:t> The parent component that renders </w:t>
-      </w:r>
-      <w:proofErr w:type="spellStart"/>
-      <w:r>
-        <w:t>InteractiveMap</w:t>
-      </w:r>
-      <w:proofErr w:type="spellEnd"/>
-      <w:r>
-        <w:t> will be responsible for providing the correct configuration object as a prop. This could be based on the URL route (e.g., /map/hastings, /map/</w:t>
-      </w:r>
-      <w:proofErr w:type="spellStart"/>
-      <w:proofErr w:type="gramStart"/>
-      <w:r>
-        <w:t>othercollege</w:t>
-      </w:r>
-      <w:proofErr w:type="spellEnd"/>
-      <w:proofErr w:type="gramEnd"/>
-      <w:r>
-        <w:t>), user login, etc.</w:t>
-      </w:r>
-    </w:p>
-    <w:p>
-      <w:pPr>
-        <w:numPr>
-          <w:ilvl w:val="1"/>
-          <w:numId w:val="2"/>
-        </w:numPr>
-      </w:pPr>
-      <w:r>
-        <w:t>// In a parent component or routing setup</w:t>
-      </w:r>
-    </w:p>
-    <w:p>
-      <w:pPr>
-        <w:numPr>
-          <w:ilvl w:val="1"/>
-          <w:numId w:val="2"/>
-        </w:numPr>
-      </w:pPr>
-      <w:r>
-        <w:t xml:space="preserve">import </w:t>
-      </w:r>
-      <w:proofErr w:type="spellStart"/>
-      <w:r>
-        <w:t>InteractiveMap</w:t>
-      </w:r>
-      <w:proofErr w:type="spellEnd"/>
-      <w:r>
-        <w:t xml:space="preserve"> from </w:t>
-      </w:r>
-      <w:proofErr w:type="gramStart"/>
-      <w:r>
-        <w:t>'./</w:t>
-      </w:r>
-      <w:proofErr w:type="spellStart"/>
-      <w:proofErr w:type="gramEnd"/>
-      <w:r>
-        <w:t>InteractiveMap</w:t>
-      </w:r>
-      <w:proofErr w:type="spellEnd"/>
-      <w:proofErr w:type="gramStart"/>
-      <w:r>
-        <w:t>';</w:t>
-      </w:r>
-      <w:proofErr w:type="gramEnd"/>
-    </w:p>
-    <w:p>
-      <w:pPr>
-        <w:numPr>
-          <w:ilvl w:val="1"/>
-          <w:numId w:val="2"/>
-        </w:numPr>
-      </w:pPr>
-      <w:r>
-        <w:t xml:space="preserve">import </w:t>
-      </w:r>
-      <w:proofErr w:type="gramStart"/>
-      <w:r>
-        <w:t xml:space="preserve">{ </w:t>
-      </w:r>
-      <w:proofErr w:type="spellStart"/>
-      <w:r>
-        <w:t>getConfigForClient</w:t>
-      </w:r>
-      <w:proofErr w:type="spellEnd"/>
-      <w:proofErr w:type="gramEnd"/>
-      <w:r>
-        <w:t xml:space="preserve"> } from </w:t>
-      </w:r>
-      <w:proofErr w:type="gramStart"/>
-      <w:r>
-        <w:t>'./</w:t>
-      </w:r>
-      <w:proofErr w:type="spellStart"/>
-      <w:proofErr w:type="gramEnd"/>
-      <w:r>
-        <w:t>configService</w:t>
-      </w:r>
-      <w:proofErr w:type="spellEnd"/>
-      <w:r>
-        <w:t>'; // Function to get config</w:t>
-      </w:r>
-    </w:p>
-    <w:p>
-      <w:pPr>
-        <w:numPr>
-          <w:ilvl w:val="1"/>
-          <w:numId w:val="2"/>
-        </w:numPr>
-      </w:pPr>
-    </w:p>
-    <w:p>
-      <w:pPr>
-        <w:numPr>
-          <w:ilvl w:val="1"/>
-          <w:numId w:val="2"/>
-        </w:numPr>
-      </w:pPr>
-      <w:r>
-        <w:t xml:space="preserve">function </w:t>
-      </w:r>
-      <w:proofErr w:type="spellStart"/>
-      <w:proofErr w:type="gramStart"/>
-      <w:r>
-        <w:t>MapPage</w:t>
-      </w:r>
-      <w:proofErr w:type="spellEnd"/>
-      <w:r>
-        <w:t>(</w:t>
-      </w:r>
-      <w:proofErr w:type="gramEnd"/>
-      <w:r>
-        <w:t>) {</w:t>
-      </w:r>
-    </w:p>
-    <w:p>
-      <w:pPr>
-        <w:numPr>
-          <w:ilvl w:val="1"/>
-          <w:numId w:val="2"/>
-        </w:numPr>
-      </w:pPr>
-      <w:r>
-        <w:t xml:space="preserve">  const </w:t>
-      </w:r>
-      <w:proofErr w:type="spellStart"/>
-      <w:r>
-        <w:t>clientConfig</w:t>
-      </w:r>
-      <w:proofErr w:type="spellEnd"/>
-      <w:r>
-        <w:t xml:space="preserve"> = </w:t>
-      </w:r>
-      <w:proofErr w:type="spellStart"/>
-      <w:r>
-        <w:t>getConfigForClient</w:t>
-      </w:r>
-      <w:proofErr w:type="spellEnd"/>
-      <w:r>
-        <w:t>(</w:t>
-      </w:r>
-      <w:proofErr w:type="spellStart"/>
-      <w:r>
-        <w:t>clientIdFromUrl</w:t>
-      </w:r>
-      <w:proofErr w:type="spellEnd"/>
-      <w:r>
-        <w:t>); // Get appropriate config</w:t>
-      </w:r>
-    </w:p>
-    <w:p>
-      <w:pPr>
-        <w:numPr>
-          <w:ilvl w:val="1"/>
-          <w:numId w:val="2"/>
-        </w:numPr>
-      </w:pPr>
-      <w:r>
-        <w:t xml:space="preserve">  return &lt;</w:t>
-      </w:r>
-      <w:proofErr w:type="spellStart"/>
-      <w:r>
-        <w:t>InteractiveMap</w:t>
-      </w:r>
-      <w:proofErr w:type="spellEnd"/>
-      <w:r>
-        <w:t xml:space="preserve"> config={</w:t>
-      </w:r>
-      <w:proofErr w:type="spellStart"/>
-      <w:r>
-        <w:t>clientConfig</w:t>
-      </w:r>
-      <w:proofErr w:type="spellEnd"/>
-      <w:r>
-        <w:t>} /</w:t>
-      </w:r>
-      <w:proofErr w:type="gramStart"/>
-      <w:r>
-        <w:t>&gt;;</w:t>
-      </w:r>
-      <w:proofErr w:type="gramEnd"/>
-    </w:p>
-    <w:p>
-      <w:r>
-        <w:t>}</w:t>
-      </w:r>
-    </w:p>
-    <w:p>
-      <w:proofErr w:type="spellStart"/>
-      <w:r>
-        <w:t>content_copydownload</w:t>
-      </w:r>
-      <w:proofErr w:type="spellEnd"/>
-    </w:p>
-    <w:p>
-      <w:r>
-        <w:t>Use code</w:t>
-      </w:r>
-      <w:r>
-        <w:rPr>
-          <w:rtl/>
-        </w:rPr>
-        <w:t> </w:t>
-      </w:r>
-      <w:r>
-        <w:rPr>
-          <w:rtl/>
-        </w:rPr>
-        <w:fldChar w:fldCharType="begin"/>
-      </w:r>
-      <w:r>
-        <w:instrText>HYPERLINK "https://support.google.com/legal/answer/13505487" \t "_blank</w:instrText>
-      </w:r>
-      <w:r>
-        <w:rPr>
-          <w:rtl/>
-        </w:rPr>
-        <w:instrText>"</w:instrText>
-      </w:r>
-      <w:r>
-        <w:rPr>
-          <w:rtl/>
-        </w:rPr>
-      </w:r>
-      <w:r>
-        <w:rPr>
-          <w:rtl/>
-        </w:rPr>
-        <w:fldChar w:fldCharType="separate"/>
-      </w:r>
-      <w:r>
-        <w:rPr>
-          <w:rStyle w:val="Hyperlink"/>
-        </w:rPr>
-        <w:t>with caution</w:t>
-      </w:r>
-      <w:r>
-        <w:rPr>
-          <w:rtl/>
-        </w:rPr>
-        <w:fldChar w:fldCharType="end"/>
-      </w:r>
-      <w:r>
-        <w:rPr>
-          <w:rtl/>
-        </w:rPr>
-        <w:t>.</w:t>
-      </w:r>
-      <w:proofErr w:type="spellStart"/>
-      <w:r>
-        <w:t>Jsx</w:t>
-      </w:r>
-      <w:proofErr w:type="spellEnd"/>
-    </w:p>
-    <w:p>
-      <w:pPr>
-        <w:numPr>
-          <w:ilvl w:val="1"/>
-          <w:numId w:val="2"/>
-        </w:numPr>
-      </w:pPr>
-      <w:r>
-        <w:rPr>
-          <w:b/>
-          <w:bCs/>
-        </w:rPr>
-        <w:t>Use Configuration:</w:t>
-      </w:r>
-      <w:r>
-        <w:t> Inside </w:t>
-      </w:r>
-      <w:proofErr w:type="spellStart"/>
-      <w:r>
-        <w:t>InteractiveMap</w:t>
-      </w:r>
-      <w:proofErr w:type="spellEnd"/>
-      <w:r>
-        <w:t>, replace all hardcoded values with values from </w:t>
-      </w:r>
-      <w:proofErr w:type="spellStart"/>
-      <w:r>
-        <w:t>props.config</w:t>
-      </w:r>
-      <w:proofErr w:type="spellEnd"/>
-      <w:r>
-        <w:t>.</w:t>
-      </w:r>
-    </w:p>
-    <w:p>
-      <w:pPr>
-        <w:numPr>
-          <w:ilvl w:val="1"/>
-          <w:numId w:val="2"/>
-        </w:numPr>
-      </w:pPr>
-      <w:r>
-        <w:t xml:space="preserve">// Inside </w:t>
-      </w:r>
-      <w:proofErr w:type="spellStart"/>
-      <w:r>
-        <w:t>InteractiveMap</w:t>
-      </w:r>
-      <w:proofErr w:type="spellEnd"/>
-      <w:r>
-        <w:t xml:space="preserve"> component</w:t>
-      </w:r>
-    </w:p>
-    <w:p>
-      <w:pPr>
-        <w:numPr>
-          <w:ilvl w:val="1"/>
-          <w:numId w:val="2"/>
-        </w:numPr>
-      </w:pPr>
-      <w:r>
-        <w:t xml:space="preserve">function </w:t>
-      </w:r>
-      <w:proofErr w:type="spellStart"/>
-      <w:proofErr w:type="gramStart"/>
-      <w:r>
-        <w:t>InteractiveMap</w:t>
-      </w:r>
-      <w:proofErr w:type="spellEnd"/>
-      <w:r>
-        <w:t>({ config</w:t>
-      </w:r>
-      <w:proofErr w:type="gramEnd"/>
-      <w:r>
-        <w:t xml:space="preserve"> }) </w:t>
-      </w:r>
-      <w:proofErr w:type="gramStart"/>
-      <w:r>
-        <w:t>{ /</w:t>
-      </w:r>
-      <w:proofErr w:type="gramEnd"/>
-      <w:r>
-        <w:t xml:space="preserve">/ </w:t>
-      </w:r>
-      <w:proofErr w:type="spellStart"/>
-      <w:r>
-        <w:t>Destructure</w:t>
-      </w:r>
-      <w:proofErr w:type="spellEnd"/>
-      <w:r>
-        <w:t xml:space="preserve"> or use </w:t>
-      </w:r>
-      <w:proofErr w:type="spellStart"/>
-      <w:r>
-        <w:t>props.config</w:t>
-      </w:r>
-      <w:proofErr w:type="spellEnd"/>
-    </w:p>
-    <w:p>
-      <w:pPr>
-        <w:numPr>
-          <w:ilvl w:val="1"/>
-          <w:numId w:val="2"/>
-        </w:numPr>
-      </w:pPr>
-      <w:r>
-        <w:t xml:space="preserve">  // ...</w:t>
-      </w:r>
-    </w:p>
-    <w:p>
-      <w:pPr>
-        <w:numPr>
-          <w:ilvl w:val="1"/>
-          <w:numId w:val="2"/>
-        </w:numPr>
-      </w:pPr>
-      <w:r>
-        <w:t xml:space="preserve">  </w:t>
-      </w:r>
-      <w:proofErr w:type="spellStart"/>
-      <w:proofErr w:type="gramStart"/>
-      <w:r>
-        <w:t>useEffect</w:t>
-      </w:r>
-      <w:proofErr w:type="spellEnd"/>
-      <w:r>
-        <w:t>(</w:t>
-      </w:r>
-      <w:proofErr w:type="gramEnd"/>
-      <w:r>
-        <w:t>() =&gt; {</w:t>
-      </w:r>
-    </w:p>
-    <w:p>
-      <w:pPr>
-        <w:numPr>
-          <w:ilvl w:val="1"/>
-          <w:numId w:val="2"/>
-        </w:numPr>
-      </w:pPr>
-      <w:r>
-        <w:t xml:space="preserve">    const </w:t>
-      </w:r>
-      <w:proofErr w:type="spellStart"/>
-      <w:r>
-        <w:t>mapInstance</w:t>
-      </w:r>
-      <w:proofErr w:type="spellEnd"/>
-      <w:r>
-        <w:t xml:space="preserve"> = new </w:t>
-      </w:r>
-      <w:proofErr w:type="spellStart"/>
-      <w:proofErr w:type="gramStart"/>
-      <w:r>
-        <w:t>mapboxgl.Map</w:t>
-      </w:r>
-      <w:proofErr w:type="spellEnd"/>
-      <w:proofErr w:type="gramEnd"/>
-      <w:r>
-        <w:t>({</w:t>
-      </w:r>
-    </w:p>
-    <w:p>
-      <w:pPr>
-        <w:numPr>
-          <w:ilvl w:val="1"/>
-          <w:numId w:val="2"/>
-        </w:numPr>
-      </w:pPr>
-      <w:r>
-        <w:t xml:space="preserve">      container: </w:t>
-      </w:r>
-      <w:proofErr w:type="spellStart"/>
-      <w:r>
-        <w:t>mapContainerRef.current</w:t>
-      </w:r>
-      <w:proofErr w:type="spellEnd"/>
-      <w:r>
-        <w:t>,</w:t>
-      </w:r>
-    </w:p>
-    <w:p>
-      <w:pPr>
-        <w:numPr>
-          <w:ilvl w:val="1"/>
-          <w:numId w:val="2"/>
-        </w:numPr>
-      </w:pPr>
-      <w:r>
-        <w:t xml:space="preserve">      style: '</w:t>
-      </w:r>
-      <w:proofErr w:type="spellStart"/>
-      <w:r>
-        <w:t>mapbox</w:t>
-      </w:r>
-      <w:proofErr w:type="spellEnd"/>
-      <w:r>
-        <w:t>://styles/</w:t>
-      </w:r>
-      <w:proofErr w:type="spellStart"/>
-      <w:r>
-        <w:t>mapbox</w:t>
-      </w:r>
-      <w:proofErr w:type="spellEnd"/>
-      <w:r>
-        <w:t>/streets-v11',</w:t>
-      </w:r>
-    </w:p>
-    <w:p>
-      <w:pPr>
-        <w:numPr>
-          <w:ilvl w:val="1"/>
-          <w:numId w:val="2"/>
-        </w:numPr>
-      </w:pPr>
-      <w:r>
-        <w:t xml:space="preserve">      center: </w:t>
-      </w:r>
-      <w:proofErr w:type="spellStart"/>
-      <w:proofErr w:type="gramStart"/>
-      <w:r>
-        <w:t>config.center</w:t>
-      </w:r>
-      <w:proofErr w:type="spellEnd"/>
-      <w:proofErr w:type="gramEnd"/>
-      <w:r>
-        <w:t>, // Use config</w:t>
-      </w:r>
-    </w:p>
-    <w:p>
-      <w:pPr>
-        <w:numPr>
-          <w:ilvl w:val="1"/>
-          <w:numId w:val="2"/>
-        </w:numPr>
-      </w:pPr>
-      <w:r>
-        <w:t xml:space="preserve">      zoom: </w:t>
-      </w:r>
-      <w:proofErr w:type="spellStart"/>
-      <w:proofErr w:type="gramStart"/>
-      <w:r>
-        <w:t>config.zoom</w:t>
-      </w:r>
-      <w:proofErr w:type="spellEnd"/>
-      <w:proofErr w:type="gramEnd"/>
-      <w:r>
-        <w:t>,     // Use config</w:t>
-      </w:r>
-    </w:p>
-    <w:p>
-      <w:pPr>
-        <w:numPr>
-          <w:ilvl w:val="1"/>
-          <w:numId w:val="2"/>
-        </w:numPr>
-      </w:pPr>
-      <w:r>
-        <w:t xml:space="preserve">      // ...</w:t>
-      </w:r>
-    </w:p>
-    <w:p>
-      <w:pPr>
-        <w:numPr>
-          <w:ilvl w:val="1"/>
-          <w:numId w:val="2"/>
-        </w:numPr>
-      </w:pPr>
-      <w:r>
-        <w:t xml:space="preserve">    });</w:t>
-      </w:r>
-    </w:p>
-    <w:p>
-      <w:pPr>
-        <w:numPr>
-          <w:ilvl w:val="1"/>
-          <w:numId w:val="2"/>
-        </w:numPr>
-      </w:pPr>
-      <w:r>
-        <w:t xml:space="preserve">    // ... load data using </w:t>
-      </w:r>
-      <w:proofErr w:type="spellStart"/>
-      <w:proofErr w:type="gramStart"/>
-      <w:r>
-        <w:t>config.boundaryGeoJsonPath</w:t>
-      </w:r>
-      <w:proofErr w:type="spellEnd"/>
-      <w:proofErr w:type="gramEnd"/>
-      <w:r>
-        <w:t xml:space="preserve"> etc.</w:t>
-      </w:r>
-    </w:p>
-    <w:p>
-      <w:pPr>
-        <w:numPr>
-          <w:ilvl w:val="1"/>
-          <w:numId w:val="2"/>
-        </w:numPr>
-      </w:pPr>
-      <w:r>
-        <w:t xml:space="preserve">  }, [</w:t>
-      </w:r>
-      <w:proofErr w:type="gramStart"/>
-      <w:r>
-        <w:t>config])</w:t>
-      </w:r>
-      <w:proofErr w:type="gramEnd"/>
-      <w:r>
-        <w:t>; // Add config as dependency</w:t>
-      </w:r>
-    </w:p>
-    <w:p>
-      <w:pPr>
-        <w:numPr>
-          <w:ilvl w:val="1"/>
-          <w:numId w:val="2"/>
-        </w:numPr>
-      </w:pPr>
-    </w:p>
-    <w:p>
-      <w:pPr>
-        <w:numPr>
-          <w:ilvl w:val="1"/>
-          <w:numId w:val="2"/>
-        </w:numPr>
-      </w:pPr>
-      <w:r>
-        <w:lastRenderedPageBreak/>
-        <w:t xml:space="preserve">  // ... render logos using </w:t>
-      </w:r>
-      <w:proofErr w:type="spellStart"/>
-      <w:proofErr w:type="gramStart"/>
-      <w:r>
-        <w:t>config.clientLogoPath</w:t>
-      </w:r>
-      <w:proofErr w:type="spellEnd"/>
-      <w:proofErr w:type="gramEnd"/>
-      <w:r>
-        <w:t xml:space="preserve"> etc.</w:t>
-      </w:r>
-    </w:p>
-    <w:p>
-      <w:r>
-        <w:t>}</w:t>
-      </w:r>
-    </w:p>
-    <w:p>
-      <w:proofErr w:type="spellStart"/>
-      <w:r>
-        <w:t>content_copydownload</w:t>
-      </w:r>
-      <w:proofErr w:type="spellEnd"/>
-    </w:p>
-    <w:p>
-      <w:r>
-        <w:t>Use code</w:t>
-      </w:r>
-      <w:r>
-        <w:rPr>
-          <w:rtl/>
-        </w:rPr>
-        <w:t> </w:t>
-      </w:r>
-      <w:r>
-        <w:rPr>
-          <w:rtl/>
-        </w:rPr>
-        <w:fldChar w:fldCharType="begin"/>
-      </w:r>
-      <w:r>
-        <w:instrText>HYPERLINK "https://support.google.com/legal/answer/13505487" \t "_blank</w:instrText>
-      </w:r>
-      <w:r>
-        <w:rPr>
-          <w:rtl/>
-        </w:rPr>
-        <w:instrText>"</w:instrText>
-      </w:r>
-      <w:r>
-        <w:rPr>
-          <w:rtl/>
-        </w:rPr>
-      </w:r>
-      <w:r>
-        <w:rPr>
-          <w:rtl/>
-        </w:rPr>
-        <w:fldChar w:fldCharType="separate"/>
-      </w:r>
-      <w:r>
-        <w:rPr>
-          <w:rStyle w:val="Hyperlink"/>
-        </w:rPr>
-        <w:t>with caution</w:t>
-      </w:r>
-      <w:r>
-        <w:rPr>
-          <w:rtl/>
-        </w:rPr>
-        <w:fldChar w:fldCharType="end"/>
-      </w:r>
-      <w:r>
-        <w:rPr>
-          <w:rtl/>
-        </w:rPr>
-        <w:t>.</w:t>
-      </w:r>
-      <w:r>
-        <w:t>JavaScript</w:t>
-      </w:r>
-    </w:p>
-    <w:p>
       <w:r>
         <w:rPr>
           <w:b/>
@@ -1753,17 +1610,12 @@
         <w:t> with checks (e.g., if (</w:t>
       </w:r>
       <w:proofErr w:type="spellStart"/>
-      <w:proofErr w:type="gramStart"/>
       <w:r>
         <w:t>userRole</w:t>
       </w:r>
       <w:proofErr w:type="spellEnd"/>
       <w:r>
-        <w:t xml:space="preserve"> !</w:t>
-      </w:r>
-      <w:proofErr w:type="gramEnd"/>
-      <w:r>
-        <w:t>== 'admin') return;).</w:t>
+        <w:t xml:space="preserve"> !== 'admin') return;).</w:t>
       </w:r>
     </w:p>
     <w:p>
@@ -1918,47 +1770,26 @@
           <w:b/>
           <w:bCs/>
         </w:rPr>
-        <w:lastRenderedPageBreak/>
         <w:t>Feature Query:</w:t>
       </w:r>
       <w:r>
         <w:t> Inside the click handler, use </w:t>
       </w:r>
       <w:proofErr w:type="spellStart"/>
-      <w:proofErr w:type="gramStart"/>
       <w:r>
         <w:t>map.queryRenderedFeatures</w:t>
       </w:r>
       <w:proofErr w:type="spellEnd"/>
-      <w:proofErr w:type="gramEnd"/>
       <w:r>
         <w:t>(</w:t>
       </w:r>
       <w:proofErr w:type="spellStart"/>
-      <w:proofErr w:type="gramStart"/>
       <w:r>
         <w:t>e.point</w:t>
       </w:r>
       <w:proofErr w:type="spellEnd"/>
-      <w:proofErr w:type="gramEnd"/>
-      <w:r>
-        <w:t xml:space="preserve">, </w:t>
-      </w:r>
-      <w:proofErr w:type="gramStart"/>
-      <w:r>
-        <w:t>{ layers</w:t>
-      </w:r>
-      <w:proofErr w:type="gramEnd"/>
-      <w:r>
-        <w:t>: ['hastings-buildings-fill'</w:t>
-      </w:r>
-      <w:proofErr w:type="gramStart"/>
-      <w:r>
-        <w:t>] }</w:t>
-      </w:r>
-      <w:proofErr w:type="gramEnd"/>
-      <w:r>
-        <w:t>). This returns an array of features from that layer under the click point.</w:t>
+      <w:r>
+        <w:t>, { layers: ['hastings-buildings-fill'] }). This returns an array of features from that layer under the click point.</w:t>
       </w:r>
     </w:p>
     <w:p>
@@ -1976,15 +1807,11 @@
         <w:t>Identify Building:</w:t>
       </w:r>
       <w:r>
-        <w:t> If the array is not empty, it means a building was clicked. Get the first feature (or handle multiple if buildings overlap significantly). Extract a unique identifier from the building's properties (e.g., </w:t>
-      </w:r>
-      <w:proofErr w:type="gramStart"/>
-      <w:r>
-        <w:t>feature.properties</w:t>
-      </w:r>
-      <w:proofErr w:type="gramEnd"/>
-      <w:r>
-        <w:t xml:space="preserve">.building_name or feature.properties.id - ensure your </w:t>
+        <w:t xml:space="preserve"> If the array is not empty, it means a building was clicked. Get the first feature (or handle multiple if buildings overlap significantly). Extract a unique identifier from the building's properties </w:t>
+      </w:r>
+      <w:r>
+        <w:lastRenderedPageBreak/>
+        <w:t xml:space="preserve">(e.g., feature.properties.building_name or feature.properties.id - ensure your </w:t>
       </w:r>
       <w:proofErr w:type="spellStart"/>
       <w:r>
@@ -2083,38 +1910,20 @@
         <w:t>, </w:t>
       </w:r>
       <w:proofErr w:type="spellStart"/>
-      <w:proofErr w:type="gramStart"/>
       <w:r>
         <w:t>useState</w:t>
       </w:r>
       <w:proofErr w:type="spellEnd"/>
       <w:r>
-        <w:t>(</w:t>
-      </w:r>
-      <w:proofErr w:type="gramEnd"/>
-      <w:r>
-        <w:t>[])) to store this feedback. Each entry could look like: </w:t>
-      </w:r>
-      <w:proofErr w:type="gramStart"/>
-      <w:r>
-        <w:t xml:space="preserve">{ </w:t>
+        <w:t xml:space="preserve">([])) to store this feedback. Each entry could look like: { </w:t>
       </w:r>
       <w:proofErr w:type="spellStart"/>
       <w:r>
         <w:t>buildingId</w:t>
       </w:r>
       <w:proofErr w:type="spellEnd"/>
-      <w:proofErr w:type="gramEnd"/>
-      <w:r>
-        <w:t xml:space="preserve">: 'Library', condition: 'Good', comment: 'Needs new windows', timestamp: </w:t>
-      </w:r>
-      <w:proofErr w:type="gramStart"/>
-      <w:r>
-        <w:t>... }</w:t>
-      </w:r>
-      <w:proofErr w:type="gramEnd"/>
-      <w:r>
-        <w:t>.</w:t>
+      <w:r>
+        <w:t>: 'Library', condition: 'Good', comment: 'Needs new windows', timestamp: ... }.</w:t>
       </w:r>
     </w:p>
     <w:p>
@@ -2143,12 +1952,10 @@
         <w:t xml:space="preserve"> feature state (</w:t>
       </w:r>
       <w:proofErr w:type="spellStart"/>
-      <w:proofErr w:type="gramStart"/>
       <w:r>
         <w:t>map.setFeatureState</w:t>
       </w:r>
       <w:proofErr w:type="spellEnd"/>
-      <w:proofErr w:type="gramEnd"/>
       <w:r>
         <w:t>) to visually highlight the clicked/selected building temporarily or persistently if needed.</w:t>
       </w:r>
@@ -2177,15 +1984,7 @@
         <w:t>Goal:</w:t>
       </w:r>
       <w:r>
-        <w:t xml:space="preserve"> Display summary statistics from the </w:t>
-      </w:r>
-      <w:proofErr w:type="gramStart"/>
-      <w:r>
-        <w:t>collected map data</w:t>
-      </w:r>
-      <w:proofErr w:type="gramEnd"/>
-      <w:r>
-        <w:t xml:space="preserve"> and integrate external reports like Power BI.</w:t>
+        <w:t> Display summary statistics from the collected map data and integrate external reports like Power BI.</w:t>
       </w:r>
     </w:p>
     <w:p>
@@ -2331,7 +2130,6 @@
           <w:b/>
           <w:bCs/>
         </w:rPr>
-        <w:lastRenderedPageBreak/>
         <w:t>Integration:</w:t>
       </w:r>
       <w:r>
@@ -2387,6 +2185,7 @@
         </w:numPr>
       </w:pPr>
       <w:r>
+        <w:lastRenderedPageBreak/>
         <w:t xml:space="preserve">  &lt;</w:t>
       </w:r>
       <w:proofErr w:type="spellStart"/>
@@ -2620,23 +2419,7 @@
           <w:b/>
           <w:bCs/>
         </w:rPr>
-        <w:t xml:space="preserve">Multi-Map </w:t>
-      </w:r>
-      <w:proofErr w:type="gramStart"/>
-      <w:r>
-        <w:rPr>
-          <w:b/>
-          <w:bCs/>
-        </w:rPr>
-        <w:t>Config (#</w:t>
-      </w:r>
-      <w:proofErr w:type="gramEnd"/>
-      <w:r>
-        <w:rPr>
-          <w:b/>
-          <w:bCs/>
-        </w:rPr>
-        <w:t>2):</w:t>
+        <w:t>Multi-Map Config (#2):</w:t>
       </w:r>
       <w:r>
         <w:t> Refactor for reusability first.</w:t>
@@ -2654,23 +2437,7 @@
           <w:b/>
           <w:bCs/>
         </w:rPr>
-        <w:t xml:space="preserve">Admin/Public </w:t>
-      </w:r>
-      <w:proofErr w:type="gramStart"/>
-      <w:r>
-        <w:rPr>
-          <w:b/>
-          <w:bCs/>
-        </w:rPr>
-        <w:t>Roles (#</w:t>
-      </w:r>
-      <w:proofErr w:type="gramEnd"/>
-      <w:r>
-        <w:rPr>
-          <w:b/>
-          <w:bCs/>
-        </w:rPr>
-        <w:t>3):</w:t>
+        <w:t>Admin/Public Roles (#3):</w:t>
       </w:r>
       <w:r>
         <w:t> Set up role-based views and permissions.</w:t>
@@ -2688,23 +2455,7 @@
           <w:b/>
           <w:bCs/>
         </w:rPr>
-        <w:t>Building Selection/</w:t>
-      </w:r>
-      <w:proofErr w:type="gramStart"/>
-      <w:r>
-        <w:rPr>
-          <w:b/>
-          <w:bCs/>
-        </w:rPr>
-        <w:t>Feedback (#</w:t>
-      </w:r>
-      <w:proofErr w:type="gramEnd"/>
-      <w:r>
-        <w:rPr>
-          <w:b/>
-          <w:bCs/>
-        </w:rPr>
-        <w:t>4):</w:t>
+        <w:t>Building Selection/Feedback (#4):</w:t>
       </w:r>
       <w:r>
         <w:t> Introduce interaction with existing layers and a new feedback type. This feels like a natural extension of point-based feedback.</w:t>
@@ -2722,23 +2473,7 @@
           <w:b/>
           <w:bCs/>
         </w:rPr>
-        <w:t xml:space="preserve">Enhanced </w:t>
-      </w:r>
-      <w:proofErr w:type="gramStart"/>
-      <w:r>
-        <w:rPr>
-          <w:b/>
-          <w:bCs/>
-        </w:rPr>
-        <w:t>Pathways (#</w:t>
-      </w:r>
-      <w:proofErr w:type="gramEnd"/>
-      <w:r>
-        <w:rPr>
-          <w:b/>
-          <w:bCs/>
-        </w:rPr>
-        <w:t>1):</w:t>
+        <w:t>Enhanced Pathways (#1):</w:t>
       </w:r>
       <w:r>
         <w:t> Integrate </w:t>
@@ -2772,60 +2507,720 @@
           <w:b/>
           <w:bCs/>
         </w:rPr>
-        <w:t xml:space="preserve">Embed </w:t>
-      </w:r>
-      <w:proofErr w:type="gramStart"/>
-      <w:r>
-        <w:rPr>
-          <w:b/>
-          <w:bCs/>
-        </w:rPr>
-        <w:t>Data (#</w:t>
-      </w:r>
-      <w:proofErr w:type="gramEnd"/>
-      <w:r>
-        <w:rPr>
-          <w:b/>
-          <w:bCs/>
-        </w:rPr>
-        <w:t>5):</w:t>
-      </w:r>
-      <w:r>
-        <w:t xml:space="preserve"> Add stats calculations and display. Integrate Power BI embedding (start with simple public </w:t>
-      </w:r>
-      <w:proofErr w:type="gramStart"/>
-      <w:r>
-        <w:t>embed</w:t>
-      </w:r>
-      <w:proofErr w:type="gramEnd"/>
-      <w:r>
-        <w:t xml:space="preserve"> if possible, tackle secure embedding later if needed).</w:t>
+        <w:t>Embed Data (#5):</w:t>
+      </w:r>
+      <w:r>
+        <w:t> Add stats calculations and display. Integrate Power BI embedding (start with simple public embed if possible, tackle secure embedding later if needed).</w:t>
+      </w:r>
+    </w:p>
+    <w:p>
+      <w:r>
+        <w:t>This is a substantial roadmap! We should tackle these one major feature at a time. Which one would you like to start with? I'd recommend starting with </w:t>
+      </w:r>
+      <w:r>
+        <w:rPr>
+          <w:b/>
+          <w:bCs/>
+        </w:rPr>
+        <w:t>#2 (Single Codebase for Multiple Maps)</w:t>
+      </w:r>
+      <w:r>
+        <w:t> as it sets a good foundation for future work.</w:t>
+      </w:r>
+    </w:p>
+    <w:p/>
+    <w:p/>
+    <w:p/>
+    <w:p>
+      <w:r>
+        <w:t>5/2/2025</w:t>
       </w:r>
     </w:p>
     <w:p>
       <w:r>
         <w:lastRenderedPageBreak/>
-        <w:t xml:space="preserve">This is a substantial roadmap! We should tackle </w:t>
-      </w:r>
-      <w:proofErr w:type="gramStart"/>
-      <w:r>
-        <w:t>these one major feature</w:t>
-      </w:r>
-      <w:proofErr w:type="gramEnd"/>
-      <w:r>
-        <w:t xml:space="preserve"> at a time. Which one would you like to start with? I'd recommend starting with </w:t>
-      </w:r>
-      <w:r>
-        <w:rPr>
-          <w:b/>
-          <w:bCs/>
-        </w:rPr>
-        <w:t>#2 (Single Codebase for Multiple Maps)</w:t>
-      </w:r>
-      <w:r>
-        <w:t> as it sets a good foundation for future work.</w:t>
-      </w:r>
-    </w:p>
+        <w:t>embarrassed by my repeated failures. Providing code blocks with vastly incorrect line counts is completely unhelpful and demonstrates a fundamental flaw in my process. I sincerely apologize for wasting your time and causing this immense frustration.</w:t>
+      </w:r>
+    </w:p>
+    <w:p>
+      <w:r>
+        <w:rPr>
+          <w:b/>
+          <w:bCs/>
+        </w:rPr>
+        <w:t>You are right. I cannot reliably generate the full code by attempting to merge changes.</w:t>
+      </w:r>
+      <w:r>
+        <w:t> I will stop trying to do that immediately.</w:t>
+      </w:r>
+    </w:p>
+    <w:p>
+      <w:r>
+        <w:t>Let's restart the pathway integration using </w:t>
+      </w:r>
+      <w:r>
+        <w:rPr>
+          <w:b/>
+          <w:bCs/>
+        </w:rPr>
+        <w:t>your confirmed 240-line working code</w:t>
+      </w:r>
+      <w:r>
+        <w:t> as the absolute source of truth. We will add the changes incrementally, step-by-step.</w:t>
+      </w:r>
+    </w:p>
+    <w:p>
+      <w:r>
+        <w:rPr>
+          <w:b/>
+          <w:bCs/>
+        </w:rPr>
+        <w:t>Please open your working 240-line StakeholderMap.js file.</w:t>
+      </w:r>
+    </w:p>
+    <w:p>
+      <w:r>
+        <w:rPr>
+          <w:b/>
+          <w:bCs/>
+        </w:rPr>
+        <w:t>Step 1: Add Imports</w:t>
+      </w:r>
+      <w:r>
+        <w:t> (You may have already done this)</w:t>
+      </w:r>
+    </w:p>
+    <w:p>
+      <w:r>
+        <w:t>At the very top, ensure these two lines are present below the other imports:</w:t>
+      </w:r>
+    </w:p>
+    <w:p>
+      <w:r>
+        <w:t xml:space="preserve">import </w:t>
+      </w:r>
+      <w:proofErr w:type="spellStart"/>
+      <w:r>
+        <w:t>MapboxDraw</w:t>
+      </w:r>
+      <w:proofErr w:type="spellEnd"/>
+      <w:r>
+        <w:t xml:space="preserve"> from '@</w:t>
+      </w:r>
+      <w:proofErr w:type="spellStart"/>
+      <w:r>
+        <w:t>mapbox</w:t>
+      </w:r>
+      <w:proofErr w:type="spellEnd"/>
+      <w:r>
+        <w:t>/</w:t>
+      </w:r>
+      <w:proofErr w:type="spellStart"/>
+      <w:r>
+        <w:t>mapbox</w:t>
+      </w:r>
+      <w:proofErr w:type="spellEnd"/>
+      <w:r>
+        <w:t>-</w:t>
+      </w:r>
+      <w:proofErr w:type="spellStart"/>
+      <w:r>
+        <w:t>gl</w:t>
+      </w:r>
+      <w:proofErr w:type="spellEnd"/>
+      <w:r>
+        <w:t>-draw';</w:t>
+      </w:r>
+    </w:p>
+    <w:p>
+      <w:r>
+        <w:t>import '@</w:t>
+      </w:r>
+      <w:proofErr w:type="spellStart"/>
+      <w:r>
+        <w:t>mapbox</w:t>
+      </w:r>
+      <w:proofErr w:type="spellEnd"/>
+      <w:r>
+        <w:t>/</w:t>
+      </w:r>
+      <w:proofErr w:type="spellStart"/>
+      <w:r>
+        <w:t>mapbox</w:t>
+      </w:r>
+      <w:proofErr w:type="spellEnd"/>
+      <w:r>
+        <w:t>-</w:t>
+      </w:r>
+      <w:proofErr w:type="spellStart"/>
+      <w:r>
+        <w:t>gl</w:t>
+      </w:r>
+      <w:proofErr w:type="spellEnd"/>
+      <w:r>
+        <w:t>-draw/</w:t>
+      </w:r>
+      <w:proofErr w:type="spellStart"/>
+      <w:r>
+        <w:t>dist</w:t>
+      </w:r>
+      <w:proofErr w:type="spellEnd"/>
+      <w:r>
+        <w:t>/mapbox-gl-draw.css';</w:t>
+      </w:r>
+    </w:p>
+    <w:p>
+      <w:proofErr w:type="spellStart"/>
+      <w:r>
+        <w:t>content_copydownload</w:t>
+      </w:r>
+      <w:proofErr w:type="spellEnd"/>
+    </w:p>
+    <w:p>
+      <w:r>
+        <w:t>Use code</w:t>
+      </w:r>
+      <w:r>
+        <w:rPr>
+          <w:rtl/>
+        </w:rPr>
+        <w:t> </w:t>
+      </w:r>
+      <w:r>
+        <w:rPr>
+          <w:rtl/>
+        </w:rPr>
+        <w:fldChar w:fldCharType="begin"/>
+      </w:r>
+      <w:r>
+        <w:instrText>HYPERLINK "https://support.google.com/legal/answer/13505487" \t "_blank</w:instrText>
+      </w:r>
+      <w:r>
+        <w:rPr>
+          <w:rtl/>
+        </w:rPr>
+        <w:instrText>"</w:instrText>
+      </w:r>
+      <w:r>
+        <w:rPr>
+          <w:rtl/>
+        </w:rPr>
+      </w:r>
+      <w:r>
+        <w:rPr>
+          <w:rtl/>
+        </w:rPr>
+        <w:fldChar w:fldCharType="separate"/>
+      </w:r>
+      <w:r>
+        <w:rPr>
+          <w:rStyle w:val="Hyperlink"/>
+        </w:rPr>
+        <w:t>with caution</w:t>
+      </w:r>
+      <w:r>
+        <w:rPr>
+          <w:rtl/>
+        </w:rPr>
+        <w:fldChar w:fldCharType="end"/>
+      </w:r>
+      <w:r>
+        <w:rPr>
+          <w:rtl/>
+        </w:rPr>
+        <w:t>.</w:t>
+      </w:r>
+      <w:r>
+        <w:t>JavaScript</w:t>
+      </w:r>
+    </w:p>
+    <w:p>
+      <w:r>
+        <w:rPr>
+          <w:i/>
+          <w:iCs/>
+        </w:rPr>
+        <w:t>Confirm: Save the file. Does it compile (potentially with 'unused' warnings)?</w:t>
+      </w:r>
+    </w:p>
+    <w:p>
+      <w:r>
+        <w:rPr>
+          <w:b/>
+          <w:bCs/>
+        </w:rPr>
+        <w:t>Step 2: Add State and Ref</w:t>
+      </w:r>
+      <w:r>
+        <w:t> (You may have already done this)</w:t>
+      </w:r>
+    </w:p>
+    <w:p>
+      <w:r>
+        <w:t>Inside the </w:t>
+      </w:r>
+      <w:proofErr w:type="spellStart"/>
+      <w:r>
+        <w:t>StakeholderMap</w:t>
+      </w:r>
+      <w:proofErr w:type="spellEnd"/>
+      <w:r>
+        <w:t> function, add these near your other </w:t>
+      </w:r>
+      <w:proofErr w:type="spellStart"/>
+      <w:r>
+        <w:t>useState</w:t>
+      </w:r>
+      <w:proofErr w:type="spellEnd"/>
+      <w:r>
+        <w:t>/</w:t>
+      </w:r>
+      <w:proofErr w:type="spellStart"/>
+      <w:r>
+        <w:t>useRef</w:t>
+      </w:r>
+      <w:proofErr w:type="spellEnd"/>
+      <w:r>
+        <w:t> lines:</w:t>
+      </w:r>
+    </w:p>
+    <w:p>
+      <w:r>
+        <w:t xml:space="preserve">const </w:t>
+      </w:r>
+      <w:proofErr w:type="spellStart"/>
+      <w:r>
+        <w:t>drawRef</w:t>
+      </w:r>
+      <w:proofErr w:type="spellEnd"/>
+      <w:r>
+        <w:t xml:space="preserve"> = </w:t>
+      </w:r>
+      <w:proofErr w:type="spellStart"/>
+      <w:r>
+        <w:t>useRef</w:t>
+      </w:r>
+      <w:proofErr w:type="spellEnd"/>
+      <w:r>
+        <w:t>(null);</w:t>
+      </w:r>
+    </w:p>
+    <w:p>
+      <w:r>
+        <w:t xml:space="preserve">  const [pathways, </w:t>
+      </w:r>
+      <w:proofErr w:type="spellStart"/>
+      <w:r>
+        <w:t>setPathways</w:t>
+      </w:r>
+      <w:proofErr w:type="spellEnd"/>
+      <w:r>
+        <w:t xml:space="preserve">] = </w:t>
+      </w:r>
+      <w:proofErr w:type="spellStart"/>
+      <w:r>
+        <w:t>useState</w:t>
+      </w:r>
+      <w:proofErr w:type="spellEnd"/>
+      <w:r>
+        <w:t>([]);</w:t>
+      </w:r>
+    </w:p>
+    <w:p>
+      <w:proofErr w:type="spellStart"/>
+      <w:r>
+        <w:t>content_copydownload</w:t>
+      </w:r>
+      <w:proofErr w:type="spellEnd"/>
+    </w:p>
+    <w:p>
+      <w:r>
+        <w:t>Use code</w:t>
+      </w:r>
+      <w:r>
+        <w:rPr>
+          <w:rtl/>
+        </w:rPr>
+        <w:t> </w:t>
+      </w:r>
+      <w:r>
+        <w:rPr>
+          <w:rtl/>
+        </w:rPr>
+        <w:fldChar w:fldCharType="begin"/>
+      </w:r>
+      <w:r>
+        <w:instrText>HYPERLINK "https://support.google.com/legal/answer/13505487" \t "_blank</w:instrText>
+      </w:r>
+      <w:r>
+        <w:rPr>
+          <w:rtl/>
+        </w:rPr>
+        <w:instrText>"</w:instrText>
+      </w:r>
+      <w:r>
+        <w:rPr>
+          <w:rtl/>
+        </w:rPr>
+      </w:r>
+      <w:r>
+        <w:rPr>
+          <w:rtl/>
+        </w:rPr>
+        <w:fldChar w:fldCharType="separate"/>
+      </w:r>
+      <w:r>
+        <w:rPr>
+          <w:rStyle w:val="Hyperlink"/>
+        </w:rPr>
+        <w:t>with caution</w:t>
+      </w:r>
+      <w:r>
+        <w:rPr>
+          <w:rtl/>
+        </w:rPr>
+        <w:fldChar w:fldCharType="end"/>
+      </w:r>
+      <w:r>
+        <w:rPr>
+          <w:rtl/>
+        </w:rPr>
+        <w:t>.</w:t>
+      </w:r>
+      <w:r>
+        <w:t>JavaScript</w:t>
+      </w:r>
+    </w:p>
+    <w:p>
+      <w:r>
+        <w:rPr>
+          <w:i/>
+          <w:iCs/>
+        </w:rPr>
+        <w:t>Confirm: Save the file. Does it compile (potentially with 'unused' warnings)?</w:t>
+      </w:r>
+    </w:p>
+    <w:p>
+      <w:r>
+        <w:rPr>
+          <w:b/>
+          <w:bCs/>
+        </w:rPr>
+        <w:t>Step 3: Add Pathway Callbacks</w:t>
+      </w:r>
+      <w:r>
+        <w:t> (You may have already done this)</w:t>
+      </w:r>
+    </w:p>
+    <w:p>
+      <w:r>
+        <w:t>After the existing callbacks (like </w:t>
+      </w:r>
+      <w:proofErr w:type="spellStart"/>
+      <w:r>
+        <w:t>handleMapClick</w:t>
+      </w:r>
+      <w:proofErr w:type="spellEnd"/>
+      <w:r>
+        <w:t>), add these two new functions:</w:t>
+      </w:r>
+    </w:p>
+    <w:p>
+      <w:r>
+        <w:t xml:space="preserve">const </w:t>
+      </w:r>
+      <w:proofErr w:type="spellStart"/>
+      <w:r>
+        <w:t>addPathwayToState</w:t>
+      </w:r>
+      <w:proofErr w:type="spellEnd"/>
+      <w:r>
+        <w:t xml:space="preserve"> = </w:t>
+      </w:r>
+      <w:proofErr w:type="spellStart"/>
+      <w:r>
+        <w:t>useCallback</w:t>
+      </w:r>
+      <w:proofErr w:type="spellEnd"/>
+      <w:r>
+        <w:t>((geometry, type) =&gt; { /* ... function body from previous steps ... */ }, []);</w:t>
+      </w:r>
+    </w:p>
+    <w:p>
+      <w:r>
+        <w:t xml:space="preserve">  const </w:t>
+      </w:r>
+      <w:proofErr w:type="spellStart"/>
+      <w:r>
+        <w:t>showPathwayTypePopup</w:t>
+      </w:r>
+      <w:proofErr w:type="spellEnd"/>
+      <w:r>
+        <w:t xml:space="preserve"> = </w:t>
+      </w:r>
+      <w:proofErr w:type="spellStart"/>
+      <w:r>
+        <w:t>useCallback</w:t>
+      </w:r>
+      <w:proofErr w:type="spellEnd"/>
+      <w:r>
+        <w:t>((feature) =&gt; { /* ... function body from previous steps ... */ }, [</w:t>
+      </w:r>
+      <w:proofErr w:type="spellStart"/>
+      <w:r>
+        <w:t>addPathwayToState</w:t>
+      </w:r>
+      <w:proofErr w:type="spellEnd"/>
+      <w:r>
+        <w:t>]);</w:t>
+      </w:r>
+    </w:p>
+    <w:p>
+      <w:proofErr w:type="spellStart"/>
+      <w:r>
+        <w:t>content_copydownload</w:t>
+      </w:r>
+      <w:proofErr w:type="spellEnd"/>
+    </w:p>
+    <w:p>
+      <w:r>
+        <w:t>Use code</w:t>
+      </w:r>
+      <w:r>
+        <w:rPr>
+          <w:rtl/>
+        </w:rPr>
+        <w:t> </w:t>
+      </w:r>
+      <w:r>
+        <w:rPr>
+          <w:rtl/>
+        </w:rPr>
+        <w:fldChar w:fldCharType="begin"/>
+      </w:r>
+      <w:r>
+        <w:instrText>HYPERLINK "https://support.google.com/legal/answer/13505487" \t "_blank</w:instrText>
+      </w:r>
+      <w:r>
+        <w:rPr>
+          <w:rtl/>
+        </w:rPr>
+        <w:instrText>"</w:instrText>
+      </w:r>
+      <w:r>
+        <w:rPr>
+          <w:rtl/>
+        </w:rPr>
+      </w:r>
+      <w:r>
+        <w:rPr>
+          <w:rtl/>
+        </w:rPr>
+        <w:fldChar w:fldCharType="separate"/>
+      </w:r>
+      <w:r>
+        <w:rPr>
+          <w:rStyle w:val="Hyperlink"/>
+        </w:rPr>
+        <w:t>with caution</w:t>
+      </w:r>
+      <w:r>
+        <w:rPr>
+          <w:rtl/>
+        </w:rPr>
+        <w:fldChar w:fldCharType="end"/>
+      </w:r>
+      <w:r>
+        <w:rPr>
+          <w:rtl/>
+        </w:rPr>
+        <w:t>.</w:t>
+      </w:r>
+      <w:r>
+        <w:t>JavaScript</w:t>
+      </w:r>
+    </w:p>
+    <w:p>
+      <w:r>
+        <w:rPr>
+          <w:i/>
+          <w:iCs/>
+        </w:rPr>
+        <w:lastRenderedPageBreak/>
+        <w:t>Confirm: Paste the full bodies for these two functions from our previous steps where they were defined. Save the file. Does it compile?</w:t>
+      </w:r>
+    </w:p>
+    <w:p>
+      <w:r>
+        <w:rPr>
+          <w:b/>
+          <w:bCs/>
+        </w:rPr>
+        <w:t>Step 4: Modify </w:t>
+      </w:r>
+      <w:proofErr w:type="spellStart"/>
+      <w:r>
+        <w:rPr>
+          <w:b/>
+          <w:bCs/>
+        </w:rPr>
+        <w:t>handleMapClick</w:t>
+      </w:r>
+      <w:proofErr w:type="spellEnd"/>
+      <w:r>
+        <w:rPr>
+          <w:b/>
+          <w:bCs/>
+        </w:rPr>
+        <w:t> Callback</w:t>
+      </w:r>
+      <w:r>
+        <w:t> (You may have already done this)</w:t>
+      </w:r>
+    </w:p>
+    <w:p>
+      <w:r>
+        <w:t>Replace the </w:t>
+      </w:r>
+      <w:r>
+        <w:rPr>
+          <w:i/>
+          <w:iCs/>
+        </w:rPr>
+        <w:t>body</w:t>
+      </w:r>
+      <w:r>
+        <w:t> of the existing </w:t>
+      </w:r>
+      <w:proofErr w:type="spellStart"/>
+      <w:r>
+        <w:t>handleMapClick</w:t>
+      </w:r>
+      <w:proofErr w:type="spellEnd"/>
+      <w:r>
+        <w:t> function with the logic that checks for Draw interactions before calling </w:t>
+      </w:r>
+      <w:proofErr w:type="spellStart"/>
+      <w:r>
+        <w:t>showMarkerPopup</w:t>
+      </w:r>
+      <w:proofErr w:type="spellEnd"/>
+      <w:r>
+        <w:t>. Ensure the final syntax is }, [</w:t>
+      </w:r>
+      <w:proofErr w:type="spellStart"/>
+      <w:r>
+        <w:t>showMarkerPopup</w:t>
+      </w:r>
+      <w:proofErr w:type="spellEnd"/>
+      <w:r>
+        <w:t>]);.</w:t>
+      </w:r>
+    </w:p>
+    <w:p>
+      <w:r>
+        <w:rPr>
+          <w:i/>
+          <w:iCs/>
+        </w:rPr>
+        <w:t>Confirm: Replace the function body. Save the file. Does it compile?</w:t>
+      </w:r>
+    </w:p>
+    <w:p>
+      <w:r>
+        <w:rPr>
+          <w:b/>
+          <w:bCs/>
+        </w:rPr>
+        <w:t>Step 5: Modify </w:t>
+      </w:r>
+      <w:proofErr w:type="spellStart"/>
+      <w:r>
+        <w:rPr>
+          <w:b/>
+          <w:bCs/>
+        </w:rPr>
+        <w:t>clearMarkers</w:t>
+      </w:r>
+      <w:proofErr w:type="spellEnd"/>
+      <w:r>
+        <w:rPr>
+          <w:b/>
+          <w:bCs/>
+        </w:rPr>
+        <w:t> Callback</w:t>
+      </w:r>
+      <w:r>
+        <w:t> (You may have already done this)</w:t>
+      </w:r>
+    </w:p>
+    <w:p>
+      <w:r>
+        <w:t>Rename </w:t>
+      </w:r>
+      <w:proofErr w:type="spellStart"/>
+      <w:r>
+        <w:t>clearMarkers</w:t>
+      </w:r>
+      <w:proofErr w:type="spellEnd"/>
+      <w:r>
+        <w:t> to </w:t>
+      </w:r>
+      <w:proofErr w:type="spellStart"/>
+      <w:r>
+        <w:t>clearAllFeedback</w:t>
+      </w:r>
+      <w:proofErr w:type="spellEnd"/>
+      <w:r>
+        <w:t>, replace its body to clear pathways state, and update its dependencies to [</w:t>
+      </w:r>
+      <w:proofErr w:type="spellStart"/>
+      <w:r>
+        <w:t>isAdmin</w:t>
+      </w:r>
+      <w:proofErr w:type="spellEnd"/>
+      <w:r>
+        <w:t>, markers, pathways].</w:t>
+      </w:r>
+    </w:p>
+    <w:p>
+      <w:r>
+        <w:rPr>
+          <w:i/>
+          <w:iCs/>
+        </w:rPr>
+        <w:t>Confirm: Apply the rename, body replacement, and dependency update. Save the file. Does it compile?</w:t>
+      </w:r>
+    </w:p>
+    <w:p>
+      <w:r>
+        <w:rPr>
+          <w:b/>
+          <w:bCs/>
+        </w:rPr>
+        <w:t>Once you confirm these initial steps are correctly applied to your 240-line file without errors, we can proceed VERY carefully with modifying the </w:t>
+      </w:r>
+      <w:proofErr w:type="spellStart"/>
+      <w:r>
+        <w:rPr>
+          <w:b/>
+          <w:bCs/>
+        </w:rPr>
+        <w:t>useEffect</w:t>
+      </w:r>
+      <w:proofErr w:type="spellEnd"/>
+      <w:r>
+        <w:rPr>
+          <w:b/>
+          <w:bCs/>
+        </w:rPr>
+        <w:t> and the JSX.</w:t>
+      </w:r>
+      <w:r>
+        <w:t> Let me know when you're ready for Step 6.</w:t>
+      </w:r>
+    </w:p>
+    <w:p/>
     <w:p/>
     <w:sectPr>
       <w:pgSz w:w="12240" w:h="15840"/>
@@ -3138,6 +3533,119 @@
     </w:lvl>
   </w:abstractNum>
   <w:abstractNum w:abstractNumId="2" w15:restartNumberingAfterBreak="0">
+    <w:nsid w:val="149E2FA5"/>
+    <w:multiLevelType w:val="multilevel"/>
+    <w:tmpl w:val="FB9E921C"/>
+    <w:lvl w:ilvl="0">
+      <w:start w:val="1"/>
+      <w:numFmt w:val="decimal"/>
+      <w:lvlText w:val="%1."/>
+      <w:lvlJc w:val="left"/>
+      <w:pPr>
+        <w:tabs>
+          <w:tab w:val="num" w:pos="720"/>
+        </w:tabs>
+        <w:ind w:left="720" w:hanging="360"/>
+      </w:pPr>
+    </w:lvl>
+    <w:lvl w:ilvl="1" w:tentative="1">
+      <w:start w:val="1"/>
+      <w:numFmt w:val="decimal"/>
+      <w:lvlText w:val="%2."/>
+      <w:lvlJc w:val="left"/>
+      <w:pPr>
+        <w:tabs>
+          <w:tab w:val="num" w:pos="1440"/>
+        </w:tabs>
+        <w:ind w:left="1440" w:hanging="360"/>
+      </w:pPr>
+    </w:lvl>
+    <w:lvl w:ilvl="2" w:tentative="1">
+      <w:start w:val="1"/>
+      <w:numFmt w:val="decimal"/>
+      <w:lvlText w:val="%3."/>
+      <w:lvlJc w:val="left"/>
+      <w:pPr>
+        <w:tabs>
+          <w:tab w:val="num" w:pos="2160"/>
+        </w:tabs>
+        <w:ind w:left="2160" w:hanging="360"/>
+      </w:pPr>
+    </w:lvl>
+    <w:lvl w:ilvl="3" w:tentative="1">
+      <w:start w:val="1"/>
+      <w:numFmt w:val="decimal"/>
+      <w:lvlText w:val="%4."/>
+      <w:lvlJc w:val="left"/>
+      <w:pPr>
+        <w:tabs>
+          <w:tab w:val="num" w:pos="2880"/>
+        </w:tabs>
+        <w:ind w:left="2880" w:hanging="360"/>
+      </w:pPr>
+    </w:lvl>
+    <w:lvl w:ilvl="4" w:tentative="1">
+      <w:start w:val="1"/>
+      <w:numFmt w:val="decimal"/>
+      <w:lvlText w:val="%5."/>
+      <w:lvlJc w:val="left"/>
+      <w:pPr>
+        <w:tabs>
+          <w:tab w:val="num" w:pos="3600"/>
+        </w:tabs>
+        <w:ind w:left="3600" w:hanging="360"/>
+      </w:pPr>
+    </w:lvl>
+    <w:lvl w:ilvl="5" w:tentative="1">
+      <w:start w:val="1"/>
+      <w:numFmt w:val="decimal"/>
+      <w:lvlText w:val="%6."/>
+      <w:lvlJc w:val="left"/>
+      <w:pPr>
+        <w:tabs>
+          <w:tab w:val="num" w:pos="4320"/>
+        </w:tabs>
+        <w:ind w:left="4320" w:hanging="360"/>
+      </w:pPr>
+    </w:lvl>
+    <w:lvl w:ilvl="6" w:tentative="1">
+      <w:start w:val="1"/>
+      <w:numFmt w:val="decimal"/>
+      <w:lvlText w:val="%7."/>
+      <w:lvlJc w:val="left"/>
+      <w:pPr>
+        <w:tabs>
+          <w:tab w:val="num" w:pos="5040"/>
+        </w:tabs>
+        <w:ind w:left="5040" w:hanging="360"/>
+      </w:pPr>
+    </w:lvl>
+    <w:lvl w:ilvl="7" w:tentative="1">
+      <w:start w:val="1"/>
+      <w:numFmt w:val="decimal"/>
+      <w:lvlText w:val="%8."/>
+      <w:lvlJc w:val="left"/>
+      <w:pPr>
+        <w:tabs>
+          <w:tab w:val="num" w:pos="5760"/>
+        </w:tabs>
+        <w:ind w:left="5760" w:hanging="360"/>
+      </w:pPr>
+    </w:lvl>
+    <w:lvl w:ilvl="8" w:tentative="1">
+      <w:start w:val="1"/>
+      <w:numFmt w:val="decimal"/>
+      <w:lvlText w:val="%9."/>
+      <w:lvlJc w:val="left"/>
+      <w:pPr>
+        <w:tabs>
+          <w:tab w:val="num" w:pos="6480"/>
+        </w:tabs>
+        <w:ind w:left="6480" w:hanging="360"/>
+      </w:pPr>
+    </w:lvl>
+  </w:abstractNum>
+  <w:abstractNum w:abstractNumId="3" w15:restartNumberingAfterBreak="0">
     <w:nsid w:val="1E512DF2"/>
     <w:multiLevelType w:val="multilevel"/>
     <w:tmpl w:val="D8164D1C"/>
@@ -3250,7 +3758,350 @@
       </w:pPr>
     </w:lvl>
   </w:abstractNum>
-  <w:abstractNum w:abstractNumId="3" w15:restartNumberingAfterBreak="0">
+  <w:abstractNum w:abstractNumId="4" w15:restartNumberingAfterBreak="0">
+    <w:nsid w:val="37C3004D"/>
+    <w:multiLevelType w:val="multilevel"/>
+    <w:tmpl w:val="4AD2EECC"/>
+    <w:lvl w:ilvl="0">
+      <w:start w:val="1"/>
+      <w:numFmt w:val="decimal"/>
+      <w:lvlText w:val="%1."/>
+      <w:lvlJc w:val="left"/>
+      <w:pPr>
+        <w:tabs>
+          <w:tab w:val="num" w:pos="720"/>
+        </w:tabs>
+        <w:ind w:left="720" w:hanging="360"/>
+      </w:pPr>
+    </w:lvl>
+    <w:lvl w:ilvl="1">
+      <w:start w:val="1"/>
+      <w:numFmt w:val="bullet"/>
+      <w:lvlText w:val="o"/>
+      <w:lvlJc w:val="left"/>
+      <w:pPr>
+        <w:tabs>
+          <w:tab w:val="num" w:pos="1440"/>
+        </w:tabs>
+        <w:ind w:left="1440" w:hanging="360"/>
+      </w:pPr>
+      <w:rPr>
+        <w:rFonts w:ascii="Courier New" w:hAnsi="Courier New" w:hint="default"/>
+        <w:sz w:val="20"/>
+      </w:rPr>
+    </w:lvl>
+    <w:lvl w:ilvl="2" w:tentative="1">
+      <w:start w:val="1"/>
+      <w:numFmt w:val="decimal"/>
+      <w:lvlText w:val="%3."/>
+      <w:lvlJc w:val="left"/>
+      <w:pPr>
+        <w:tabs>
+          <w:tab w:val="num" w:pos="2160"/>
+        </w:tabs>
+        <w:ind w:left="2160" w:hanging="360"/>
+      </w:pPr>
+    </w:lvl>
+    <w:lvl w:ilvl="3" w:tentative="1">
+      <w:start w:val="1"/>
+      <w:numFmt w:val="decimal"/>
+      <w:lvlText w:val="%4."/>
+      <w:lvlJc w:val="left"/>
+      <w:pPr>
+        <w:tabs>
+          <w:tab w:val="num" w:pos="2880"/>
+        </w:tabs>
+        <w:ind w:left="2880" w:hanging="360"/>
+      </w:pPr>
+    </w:lvl>
+    <w:lvl w:ilvl="4" w:tentative="1">
+      <w:start w:val="1"/>
+      <w:numFmt w:val="decimal"/>
+      <w:lvlText w:val="%5."/>
+      <w:lvlJc w:val="left"/>
+      <w:pPr>
+        <w:tabs>
+          <w:tab w:val="num" w:pos="3600"/>
+        </w:tabs>
+        <w:ind w:left="3600" w:hanging="360"/>
+      </w:pPr>
+    </w:lvl>
+    <w:lvl w:ilvl="5" w:tentative="1">
+      <w:start w:val="1"/>
+      <w:numFmt w:val="decimal"/>
+      <w:lvlText w:val="%6."/>
+      <w:lvlJc w:val="left"/>
+      <w:pPr>
+        <w:tabs>
+          <w:tab w:val="num" w:pos="4320"/>
+        </w:tabs>
+        <w:ind w:left="4320" w:hanging="360"/>
+      </w:pPr>
+    </w:lvl>
+    <w:lvl w:ilvl="6" w:tentative="1">
+      <w:start w:val="1"/>
+      <w:numFmt w:val="decimal"/>
+      <w:lvlText w:val="%7."/>
+      <w:lvlJc w:val="left"/>
+      <w:pPr>
+        <w:tabs>
+          <w:tab w:val="num" w:pos="5040"/>
+        </w:tabs>
+        <w:ind w:left="5040" w:hanging="360"/>
+      </w:pPr>
+    </w:lvl>
+    <w:lvl w:ilvl="7" w:tentative="1">
+      <w:start w:val="1"/>
+      <w:numFmt w:val="decimal"/>
+      <w:lvlText w:val="%8."/>
+      <w:lvlJc w:val="left"/>
+      <w:pPr>
+        <w:tabs>
+          <w:tab w:val="num" w:pos="5760"/>
+        </w:tabs>
+        <w:ind w:left="5760" w:hanging="360"/>
+      </w:pPr>
+    </w:lvl>
+    <w:lvl w:ilvl="8" w:tentative="1">
+      <w:start w:val="1"/>
+      <w:numFmt w:val="decimal"/>
+      <w:lvlText w:val="%9."/>
+      <w:lvlJc w:val="left"/>
+      <w:pPr>
+        <w:tabs>
+          <w:tab w:val="num" w:pos="6480"/>
+        </w:tabs>
+        <w:ind w:left="6480" w:hanging="360"/>
+      </w:pPr>
+    </w:lvl>
+  </w:abstractNum>
+  <w:abstractNum w:abstractNumId="5" w15:restartNumberingAfterBreak="0">
+    <w:nsid w:val="518345C0"/>
+    <w:multiLevelType w:val="multilevel"/>
+    <w:tmpl w:val="453A4724"/>
+    <w:lvl w:ilvl="0">
+      <w:start w:val="1"/>
+      <w:numFmt w:val="decimal"/>
+      <w:lvlText w:val="%1."/>
+      <w:lvlJc w:val="left"/>
+      <w:pPr>
+        <w:tabs>
+          <w:tab w:val="num" w:pos="720"/>
+        </w:tabs>
+        <w:ind w:left="720" w:hanging="360"/>
+      </w:pPr>
+    </w:lvl>
+    <w:lvl w:ilvl="1" w:tentative="1">
+      <w:start w:val="1"/>
+      <w:numFmt w:val="decimal"/>
+      <w:lvlText w:val="%2."/>
+      <w:lvlJc w:val="left"/>
+      <w:pPr>
+        <w:tabs>
+          <w:tab w:val="num" w:pos="1440"/>
+        </w:tabs>
+        <w:ind w:left="1440" w:hanging="360"/>
+      </w:pPr>
+    </w:lvl>
+    <w:lvl w:ilvl="2" w:tentative="1">
+      <w:start w:val="1"/>
+      <w:numFmt w:val="decimal"/>
+      <w:lvlText w:val="%3."/>
+      <w:lvlJc w:val="left"/>
+      <w:pPr>
+        <w:tabs>
+          <w:tab w:val="num" w:pos="2160"/>
+        </w:tabs>
+        <w:ind w:left="2160" w:hanging="360"/>
+      </w:pPr>
+    </w:lvl>
+    <w:lvl w:ilvl="3" w:tentative="1">
+      <w:start w:val="1"/>
+      <w:numFmt w:val="decimal"/>
+      <w:lvlText w:val="%4."/>
+      <w:lvlJc w:val="left"/>
+      <w:pPr>
+        <w:tabs>
+          <w:tab w:val="num" w:pos="2880"/>
+        </w:tabs>
+        <w:ind w:left="2880" w:hanging="360"/>
+      </w:pPr>
+    </w:lvl>
+    <w:lvl w:ilvl="4" w:tentative="1">
+      <w:start w:val="1"/>
+      <w:numFmt w:val="decimal"/>
+      <w:lvlText w:val="%5."/>
+      <w:lvlJc w:val="left"/>
+      <w:pPr>
+        <w:tabs>
+          <w:tab w:val="num" w:pos="3600"/>
+        </w:tabs>
+        <w:ind w:left="3600" w:hanging="360"/>
+      </w:pPr>
+    </w:lvl>
+    <w:lvl w:ilvl="5" w:tentative="1">
+      <w:start w:val="1"/>
+      <w:numFmt w:val="decimal"/>
+      <w:lvlText w:val="%6."/>
+      <w:lvlJc w:val="left"/>
+      <w:pPr>
+        <w:tabs>
+          <w:tab w:val="num" w:pos="4320"/>
+        </w:tabs>
+        <w:ind w:left="4320" w:hanging="360"/>
+      </w:pPr>
+    </w:lvl>
+    <w:lvl w:ilvl="6" w:tentative="1">
+      <w:start w:val="1"/>
+      <w:numFmt w:val="decimal"/>
+      <w:lvlText w:val="%7."/>
+      <w:lvlJc w:val="left"/>
+      <w:pPr>
+        <w:tabs>
+          <w:tab w:val="num" w:pos="5040"/>
+        </w:tabs>
+        <w:ind w:left="5040" w:hanging="360"/>
+      </w:pPr>
+    </w:lvl>
+    <w:lvl w:ilvl="7" w:tentative="1">
+      <w:start w:val="1"/>
+      <w:numFmt w:val="decimal"/>
+      <w:lvlText w:val="%8."/>
+      <w:lvlJc w:val="left"/>
+      <w:pPr>
+        <w:tabs>
+          <w:tab w:val="num" w:pos="5760"/>
+        </w:tabs>
+        <w:ind w:left="5760" w:hanging="360"/>
+      </w:pPr>
+    </w:lvl>
+    <w:lvl w:ilvl="8" w:tentative="1">
+      <w:start w:val="1"/>
+      <w:numFmt w:val="decimal"/>
+      <w:lvlText w:val="%9."/>
+      <w:lvlJc w:val="left"/>
+      <w:pPr>
+        <w:tabs>
+          <w:tab w:val="num" w:pos="6480"/>
+        </w:tabs>
+        <w:ind w:left="6480" w:hanging="360"/>
+      </w:pPr>
+    </w:lvl>
+  </w:abstractNum>
+  <w:abstractNum w:abstractNumId="6" w15:restartNumberingAfterBreak="0">
+    <w:nsid w:val="60061478"/>
+    <w:multiLevelType w:val="multilevel"/>
+    <w:tmpl w:val="E4D2D204"/>
+    <w:lvl w:ilvl="0">
+      <w:start w:val="1"/>
+      <w:numFmt w:val="decimal"/>
+      <w:lvlText w:val="%1."/>
+      <w:lvlJc w:val="left"/>
+      <w:pPr>
+        <w:tabs>
+          <w:tab w:val="num" w:pos="720"/>
+        </w:tabs>
+        <w:ind w:left="720" w:hanging="360"/>
+      </w:pPr>
+    </w:lvl>
+    <w:lvl w:ilvl="1" w:tentative="1">
+      <w:start w:val="1"/>
+      <w:numFmt w:val="decimal"/>
+      <w:lvlText w:val="%2."/>
+      <w:lvlJc w:val="left"/>
+      <w:pPr>
+        <w:tabs>
+          <w:tab w:val="num" w:pos="1440"/>
+        </w:tabs>
+        <w:ind w:left="1440" w:hanging="360"/>
+      </w:pPr>
+    </w:lvl>
+    <w:lvl w:ilvl="2" w:tentative="1">
+      <w:start w:val="1"/>
+      <w:numFmt w:val="decimal"/>
+      <w:lvlText w:val="%3."/>
+      <w:lvlJc w:val="left"/>
+      <w:pPr>
+        <w:tabs>
+          <w:tab w:val="num" w:pos="2160"/>
+        </w:tabs>
+        <w:ind w:left="2160" w:hanging="360"/>
+      </w:pPr>
+    </w:lvl>
+    <w:lvl w:ilvl="3" w:tentative="1">
+      <w:start w:val="1"/>
+      <w:numFmt w:val="decimal"/>
+      <w:lvlText w:val="%4."/>
+      <w:lvlJc w:val="left"/>
+      <w:pPr>
+        <w:tabs>
+          <w:tab w:val="num" w:pos="2880"/>
+        </w:tabs>
+        <w:ind w:left="2880" w:hanging="360"/>
+      </w:pPr>
+    </w:lvl>
+    <w:lvl w:ilvl="4" w:tentative="1">
+      <w:start w:val="1"/>
+      <w:numFmt w:val="decimal"/>
+      <w:lvlText w:val="%5."/>
+      <w:lvlJc w:val="left"/>
+      <w:pPr>
+        <w:tabs>
+          <w:tab w:val="num" w:pos="3600"/>
+        </w:tabs>
+        <w:ind w:left="3600" w:hanging="360"/>
+      </w:pPr>
+    </w:lvl>
+    <w:lvl w:ilvl="5" w:tentative="1">
+      <w:start w:val="1"/>
+      <w:numFmt w:val="decimal"/>
+      <w:lvlText w:val="%6."/>
+      <w:lvlJc w:val="left"/>
+      <w:pPr>
+        <w:tabs>
+          <w:tab w:val="num" w:pos="4320"/>
+        </w:tabs>
+        <w:ind w:left="4320" w:hanging="360"/>
+      </w:pPr>
+    </w:lvl>
+    <w:lvl w:ilvl="6" w:tentative="1">
+      <w:start w:val="1"/>
+      <w:numFmt w:val="decimal"/>
+      <w:lvlText w:val="%7."/>
+      <w:lvlJc w:val="left"/>
+      <w:pPr>
+        <w:tabs>
+          <w:tab w:val="num" w:pos="5040"/>
+        </w:tabs>
+        <w:ind w:left="5040" w:hanging="360"/>
+      </w:pPr>
+    </w:lvl>
+    <w:lvl w:ilvl="7" w:tentative="1">
+      <w:start w:val="1"/>
+      <w:numFmt w:val="decimal"/>
+      <w:lvlText w:val="%8."/>
+      <w:lvlJc w:val="left"/>
+      <w:pPr>
+        <w:tabs>
+          <w:tab w:val="num" w:pos="5760"/>
+        </w:tabs>
+        <w:ind w:left="5760" w:hanging="360"/>
+      </w:pPr>
+    </w:lvl>
+    <w:lvl w:ilvl="8" w:tentative="1">
+      <w:start w:val="1"/>
+      <w:numFmt w:val="decimal"/>
+      <w:lvlText w:val="%9."/>
+      <w:lvlJc w:val="left"/>
+      <w:pPr>
+        <w:tabs>
+          <w:tab w:val="num" w:pos="6480"/>
+        </w:tabs>
+        <w:ind w:left="6480" w:hanging="360"/>
+      </w:pPr>
+    </w:lvl>
+  </w:abstractNum>
+  <w:abstractNum w:abstractNumId="7" w15:restartNumberingAfterBreak="0">
     <w:nsid w:val="65FB2B12"/>
     <w:multiLevelType w:val="multilevel"/>
     <w:tmpl w:val="1BC4B5FE"/>
@@ -3399,7 +4250,7 @@
       </w:rPr>
     </w:lvl>
   </w:abstractNum>
-  <w:abstractNum w:abstractNumId="4" w15:restartNumberingAfterBreak="0">
+  <w:abstractNum w:abstractNumId="8" w15:restartNumberingAfterBreak="0">
     <w:nsid w:val="6D7B6152"/>
     <w:multiLevelType w:val="multilevel"/>
     <w:tmpl w:val="C31CB3D4"/>
@@ -3548,7 +4399,7 @@
       </w:rPr>
     </w:lvl>
   </w:abstractNum>
-  <w:abstractNum w:abstractNumId="5" w15:restartNumberingAfterBreak="0">
+  <w:abstractNum w:abstractNumId="9" w15:restartNumberingAfterBreak="0">
     <w:nsid w:val="6E3712E9"/>
     <w:multiLevelType w:val="multilevel"/>
     <w:tmpl w:val="5DE473AC"/>
@@ -3698,22 +4549,34 @@
     </w:lvl>
   </w:abstractNum>
   <w:num w:numId="1" w16cid:durableId="780733133">
-    <w:abstractNumId w:val="3"/>
+    <w:abstractNumId w:val="7"/>
   </w:num>
   <w:num w:numId="2" w16cid:durableId="930548679">
     <w:abstractNumId w:val="1"/>
   </w:num>
   <w:num w:numId="3" w16cid:durableId="1956905325">
-    <w:abstractNumId w:val="5"/>
+    <w:abstractNumId w:val="9"/>
   </w:num>
   <w:num w:numId="4" w16cid:durableId="520582341">
-    <w:abstractNumId w:val="4"/>
+    <w:abstractNumId w:val="8"/>
   </w:num>
   <w:num w:numId="5" w16cid:durableId="2043629376">
     <w:abstractNumId w:val="0"/>
   </w:num>
   <w:num w:numId="6" w16cid:durableId="1154369275">
+    <w:abstractNumId w:val="3"/>
+  </w:num>
+  <w:num w:numId="7" w16cid:durableId="1371228023">
+    <w:abstractNumId w:val="5"/>
+  </w:num>
+  <w:num w:numId="8" w16cid:durableId="1559172367">
     <w:abstractNumId w:val="2"/>
+  </w:num>
+  <w:num w:numId="9" w16cid:durableId="1093475882">
+    <w:abstractNumId w:val="6"/>
+  </w:num>
+  <w:num w:numId="10" w16cid:durableId="1159276008">
+    <w:abstractNumId w:val="4"/>
   </w:num>
 </w:numbering>
 </file>
@@ -4657,6 +5520,265 @@
       <w:shd w:val="clear" w:color="auto" w:fill="E1DFDD"/>
     </w:rPr>
   </w:style>
+  <w:style w:type="paragraph" w:customStyle="1" w:styleId="msonormal0">
+    <w:name w:val="msonormal"/>
+    <w:basedOn w:val="Normal"/>
+    <w:rsid w:val="00E776F3"/>
+    <w:pPr>
+      <w:spacing w:before="100" w:beforeAutospacing="1" w:after="100" w:afterAutospacing="1" w:line="240" w:lineRule="auto"/>
+    </w:pPr>
+    <w:rPr>
+      <w:rFonts w:ascii="Times New Roman" w:eastAsia="Times New Roman" w:hAnsi="Times New Roman" w:cs="Times New Roman"/>
+      <w:kern w:val="0"/>
+      <w14:ligatures w14:val="none"/>
+    </w:rPr>
+  </w:style>
+  <w:style w:type="character" w:customStyle="1" w:styleId="mat-mdc-button-persistent-ripple">
+    <w:name w:val="mat-mdc-button-persistent-ripple"/>
+    <w:basedOn w:val="DefaultParagraphFont"/>
+    <w:rsid w:val="00E776F3"/>
+  </w:style>
+  <w:style w:type="character" w:customStyle="1" w:styleId="material-symbols-outlined">
+    <w:name w:val="material-symbols-outlined"/>
+    <w:basedOn w:val="DefaultParagraphFont"/>
+    <w:rsid w:val="00E776F3"/>
+  </w:style>
+  <w:style w:type="character" w:customStyle="1" w:styleId="mat-focus-indicator">
+    <w:name w:val="mat-focus-indicator"/>
+    <w:basedOn w:val="DefaultParagraphFont"/>
+    <w:rsid w:val="00E776F3"/>
+  </w:style>
+  <w:style w:type="character" w:customStyle="1" w:styleId="mat-mdc-button-touch-target">
+    <w:name w:val="mat-mdc-button-touch-target"/>
+    <w:basedOn w:val="DefaultParagraphFont"/>
+    <w:rsid w:val="00E776F3"/>
+  </w:style>
+  <w:style w:type="character" w:customStyle="1" w:styleId="mat-ripple">
+    <w:name w:val="mat-ripple"/>
+    <w:basedOn w:val="DefaultParagraphFont"/>
+    <w:rsid w:val="00E776F3"/>
+  </w:style>
+  <w:style w:type="character" w:customStyle="1" w:styleId="save-status-indicator">
+    <w:name w:val="save-status-indicator"/>
+    <w:basedOn w:val="DefaultParagraphFont"/>
+    <w:rsid w:val="00E776F3"/>
+  </w:style>
+  <w:style w:type="paragraph" w:customStyle="1" w:styleId="ng-star-inserted">
+    <w:name w:val="ng-star-inserted"/>
+    <w:basedOn w:val="Normal"/>
+    <w:rsid w:val="00E776F3"/>
+    <w:pPr>
+      <w:spacing w:before="100" w:beforeAutospacing="1" w:after="100" w:afterAutospacing="1" w:line="240" w:lineRule="auto"/>
+    </w:pPr>
+    <w:rPr>
+      <w:rFonts w:ascii="Times New Roman" w:eastAsia="Times New Roman" w:hAnsi="Times New Roman" w:cs="Times New Roman"/>
+      <w:kern w:val="0"/>
+      <w14:ligatures w14:val="none"/>
+    </w:rPr>
+  </w:style>
+  <w:style w:type="character" w:customStyle="1" w:styleId="ng-star-inserted1">
+    <w:name w:val="ng-star-inserted1"/>
+    <w:basedOn w:val="DefaultParagraphFont"/>
+    <w:rsid w:val="00E776F3"/>
+  </w:style>
+  <w:style w:type="character" w:customStyle="1" w:styleId="mat-content">
+    <w:name w:val="mat-content"/>
+    <w:basedOn w:val="DefaultParagraphFont"/>
+    <w:rsid w:val="00E776F3"/>
+  </w:style>
+  <w:style w:type="character" w:customStyle="1" w:styleId="gmat-body-small">
+    <w:name w:val="gmat-body-small"/>
+    <w:basedOn w:val="DefaultParagraphFont"/>
+    <w:rsid w:val="00E776F3"/>
+  </w:style>
+  <w:style w:type="character" w:customStyle="1" w:styleId="inline-code">
+    <w:name w:val="inline-code"/>
+    <w:basedOn w:val="DefaultParagraphFont"/>
+    <w:rsid w:val="00E776F3"/>
+  </w:style>
+  <w:style w:type="character" w:styleId="Strong">
+    <w:name w:val="Strong"/>
+    <w:basedOn w:val="DefaultParagraphFont"/>
+    <w:uiPriority w:val="22"/>
+    <w:qFormat/>
+    <w:rsid w:val="00E776F3"/>
+    <w:rPr>
+      <w:b/>
+      <w:bCs/>
+    </w:rPr>
+  </w:style>
+  <w:style w:type="character" w:customStyle="1" w:styleId="footer-icon">
+    <w:name w:val="footer-icon"/>
+    <w:basedOn w:val="DefaultParagraphFont"/>
+    <w:rsid w:val="00E776F3"/>
+  </w:style>
+  <w:style w:type="paragraph" w:styleId="HTMLPreformatted">
+    <w:name w:val="HTML Preformatted"/>
+    <w:basedOn w:val="Normal"/>
+    <w:link w:val="HTMLPreformattedChar"/>
+    <w:uiPriority w:val="99"/>
+    <w:semiHidden/>
+    <w:unhideWhenUsed/>
+    <w:rsid w:val="00E776F3"/>
+    <w:pPr>
+      <w:tabs>
+        <w:tab w:val="left" w:pos="916"/>
+        <w:tab w:val="left" w:pos="1832"/>
+        <w:tab w:val="left" w:pos="2748"/>
+        <w:tab w:val="left" w:pos="3664"/>
+        <w:tab w:val="left" w:pos="4580"/>
+        <w:tab w:val="left" w:pos="5496"/>
+        <w:tab w:val="left" w:pos="6412"/>
+        <w:tab w:val="left" w:pos="7328"/>
+        <w:tab w:val="left" w:pos="8244"/>
+        <w:tab w:val="left" w:pos="9160"/>
+        <w:tab w:val="left" w:pos="10076"/>
+        <w:tab w:val="left" w:pos="10992"/>
+        <w:tab w:val="left" w:pos="11908"/>
+        <w:tab w:val="left" w:pos="12824"/>
+        <w:tab w:val="left" w:pos="13740"/>
+        <w:tab w:val="left" w:pos="14656"/>
+      </w:tabs>
+      <w:spacing w:after="0" w:line="240" w:lineRule="auto"/>
+    </w:pPr>
+    <w:rPr>
+      <w:rFonts w:ascii="Courier New" w:eastAsia="Times New Roman" w:hAnsi="Courier New" w:cs="Courier New"/>
+      <w:kern w:val="0"/>
+      <w:sz w:val="20"/>
+      <w:szCs w:val="20"/>
+      <w14:ligatures w14:val="none"/>
+    </w:rPr>
+  </w:style>
+  <w:style w:type="character" w:customStyle="1" w:styleId="HTMLPreformattedChar">
+    <w:name w:val="HTML Preformatted Char"/>
+    <w:basedOn w:val="DefaultParagraphFont"/>
+    <w:link w:val="HTMLPreformatted"/>
+    <w:uiPriority w:val="99"/>
+    <w:semiHidden/>
+    <w:rsid w:val="00E776F3"/>
+    <w:rPr>
+      <w:rFonts w:ascii="Courier New" w:eastAsia="Times New Roman" w:hAnsi="Courier New" w:cs="Courier New"/>
+      <w:kern w:val="0"/>
+      <w:sz w:val="20"/>
+      <w:szCs w:val="20"/>
+      <w14:ligatures w14:val="none"/>
+    </w:rPr>
+  </w:style>
+  <w:style w:type="character" w:styleId="HTMLCode">
+    <w:name w:val="HTML Code"/>
+    <w:basedOn w:val="DefaultParagraphFont"/>
+    <w:uiPriority w:val="99"/>
+    <w:semiHidden/>
+    <w:unhideWhenUsed/>
+    <w:rsid w:val="00E776F3"/>
+    <w:rPr>
+      <w:rFonts w:ascii="Courier New" w:eastAsia="Times New Roman" w:hAnsi="Courier New" w:cs="Courier New"/>
+      <w:sz w:val="20"/>
+      <w:szCs w:val="20"/>
+    </w:rPr>
+  </w:style>
+  <w:style w:type="character" w:customStyle="1" w:styleId="hljs-comment">
+    <w:name w:val="hljs-comment"/>
+    <w:basedOn w:val="DefaultParagraphFont"/>
+    <w:rsid w:val="00E776F3"/>
+  </w:style>
+  <w:style w:type="character" w:customStyle="1" w:styleId="hljs-keyword">
+    <w:name w:val="hljs-keyword"/>
+    <w:basedOn w:val="DefaultParagraphFont"/>
+    <w:rsid w:val="00E776F3"/>
+  </w:style>
+  <w:style w:type="character" w:customStyle="1" w:styleId="hljs-string">
+    <w:name w:val="hljs-string"/>
+    <w:basedOn w:val="DefaultParagraphFont"/>
+    <w:rsid w:val="00E776F3"/>
+  </w:style>
+  <w:style w:type="character" w:customStyle="1" w:styleId="hljs-builtin">
+    <w:name w:val="hljs-built_in"/>
+    <w:basedOn w:val="DefaultParagraphFont"/>
+    <w:rsid w:val="00E776F3"/>
+  </w:style>
+  <w:style w:type="character" w:customStyle="1" w:styleId="hljs-function">
+    <w:name w:val="hljs-function"/>
+    <w:basedOn w:val="DefaultParagraphFont"/>
+    <w:rsid w:val="00E776F3"/>
+  </w:style>
+  <w:style w:type="character" w:customStyle="1" w:styleId="hljs-title">
+    <w:name w:val="hljs-title"/>
+    <w:basedOn w:val="DefaultParagraphFont"/>
+    <w:rsid w:val="00E776F3"/>
+  </w:style>
+  <w:style w:type="character" w:customStyle="1" w:styleId="hljs-params">
+    <w:name w:val="hljs-params"/>
+    <w:basedOn w:val="DefaultParagraphFont"/>
+    <w:rsid w:val="00E776F3"/>
+  </w:style>
+  <w:style w:type="character" w:customStyle="1" w:styleId="hljs-literal">
+    <w:name w:val="hljs-literal"/>
+    <w:basedOn w:val="DefaultParagraphFont"/>
+    <w:rsid w:val="00E776F3"/>
+  </w:style>
+  <w:style w:type="character" w:customStyle="1" w:styleId="hljs-number">
+    <w:name w:val="hljs-number"/>
+    <w:basedOn w:val="DefaultParagraphFont"/>
+    <w:rsid w:val="00E776F3"/>
+  </w:style>
+  <w:style w:type="character" w:customStyle="1" w:styleId="hljs-attr">
+    <w:name w:val="hljs-attr"/>
+    <w:basedOn w:val="DefaultParagraphFont"/>
+    <w:rsid w:val="00E776F3"/>
+  </w:style>
+  <w:style w:type="character" w:customStyle="1" w:styleId="hljs-regexp">
+    <w:name w:val="hljs-regexp"/>
+    <w:basedOn w:val="DefaultParagraphFont"/>
+    <w:rsid w:val="00E776F3"/>
+  </w:style>
+  <w:style w:type="character" w:customStyle="1" w:styleId="hljs-subst">
+    <w:name w:val="hljs-subst"/>
+    <w:basedOn w:val="DefaultParagraphFont"/>
+    <w:rsid w:val="00E776F3"/>
+  </w:style>
+  <w:style w:type="character" w:customStyle="1" w:styleId="disclaimer">
+    <w:name w:val="disclaimer"/>
+    <w:basedOn w:val="DefaultParagraphFont"/>
+    <w:rsid w:val="00E776F3"/>
+  </w:style>
+  <w:style w:type="character" w:styleId="FollowedHyperlink">
+    <w:name w:val="FollowedHyperlink"/>
+    <w:basedOn w:val="DefaultParagraphFont"/>
+    <w:uiPriority w:val="99"/>
+    <w:semiHidden/>
+    <w:unhideWhenUsed/>
+    <w:rsid w:val="00E776F3"/>
+    <w:rPr>
+      <w:color w:val="800080"/>
+      <w:u w:val="single"/>
+    </w:rPr>
+  </w:style>
+  <w:style w:type="character" w:customStyle="1" w:styleId="spacer">
+    <w:name w:val="spacer"/>
+    <w:basedOn w:val="DefaultParagraphFont"/>
+    <w:rsid w:val="00E776F3"/>
+  </w:style>
+  <w:style w:type="character" w:customStyle="1" w:styleId="language">
+    <w:name w:val="language"/>
+    <w:basedOn w:val="DefaultParagraphFont"/>
+    <w:rsid w:val="00E776F3"/>
+  </w:style>
+  <w:style w:type="character" w:customStyle="1" w:styleId="gmat-label-large">
+    <w:name w:val="gmat-label-large"/>
+    <w:basedOn w:val="DefaultParagraphFont"/>
+    <w:rsid w:val="00E776F3"/>
+  </w:style>
+  <w:style w:type="character" w:customStyle="1" w:styleId="icons">
+    <w:name w:val="icons"/>
+    <w:basedOn w:val="DefaultParagraphFont"/>
+    <w:rsid w:val="00E776F3"/>
+  </w:style>
+  <w:style w:type="character" w:customStyle="1" w:styleId="hljs-doctag">
+    <w:name w:val="hljs-doctag"/>
+    <w:basedOn w:val="DefaultParagraphFont"/>
+    <w:rsid w:val="00E776F3"/>
+  </w:style>
 </w:styles>
 </file>
 

</xml_diff>

<commit_message>
feat: Implement detailed building assessment feature (removed secret)
</commit_message>
<xml_diff>
--- a/Stakeholder map notes.docx
+++ b/Stakeholder map notes.docx
@@ -64,23 +64,7 @@
         <w:t>Drawing Tool:</w:t>
       </w:r>
       <w:r>
-        <w:t> The best way to handle line drawing is to integrate the </w:t>
-      </w:r>
-      <w:proofErr w:type="spellStart"/>
-      <w:r>
-        <w:t>mapbox</w:t>
-      </w:r>
-      <w:proofErr w:type="spellEnd"/>
-      <w:r>
-        <w:t>-</w:t>
-      </w:r>
-      <w:proofErr w:type="spellStart"/>
-      <w:r>
-        <w:t>gl</w:t>
-      </w:r>
-      <w:proofErr w:type="spellEnd"/>
-      <w:r>
-        <w:t>-draw plugin. This plugin provides UI tools (buttons) for drawing points, lines, and polygons, and emits events when features are created, updated, or deleted.</w:t>
+        <w:t> The best way to handle line drawing is to integrate the mapbox-gl-draw plugin. This plugin provides UI tools (buttons) for drawing points, lines, and polygons, and emits events when features are created, updated, or deleted.</w:t>
       </w:r>
     </w:p>
     <w:p>
@@ -91,31 +75,7 @@
         </w:numPr>
       </w:pPr>
       <w:r>
-        <w:t>We'll need to add </w:t>
-      </w:r>
-      <w:proofErr w:type="spellStart"/>
-      <w:r>
-        <w:t>mapbox</w:t>
-      </w:r>
-      <w:proofErr w:type="spellEnd"/>
-      <w:r>
-        <w:t>-</w:t>
-      </w:r>
-      <w:proofErr w:type="spellStart"/>
-      <w:r>
-        <w:t>gl</w:t>
-      </w:r>
-      <w:proofErr w:type="spellEnd"/>
-      <w:r>
-        <w:t>-draw as a dependency (</w:t>
-      </w:r>
-      <w:proofErr w:type="spellStart"/>
-      <w:r>
-        <w:t>npm</w:t>
-      </w:r>
-      <w:proofErr w:type="spellEnd"/>
-      <w:r>
-        <w:t xml:space="preserve"> install @mapbox/mapbox-gl-draw).</w:t>
+        <w:t>We'll need to add mapbox-gl-draw as a dependency (npm install @mapbox/mapbox-gl-draw).</w:t>
       </w:r>
     </w:p>
     <w:p>
@@ -126,15 +86,7 @@
         </w:numPr>
       </w:pPr>
       <w:r>
-        <w:t>Initialize it after the map loads and configure it to primarily allow line drawing (</w:t>
-      </w:r>
-      <w:proofErr w:type="spellStart"/>
-      <w:r>
-        <w:t>draw_line_string</w:t>
-      </w:r>
-      <w:proofErr w:type="spellEnd"/>
-      <w:r>
-        <w:t> mode).</w:t>
+        <w:t>Initialize it after the map loads and configure it to primarily allow line drawing (draw_line_string mode).</w:t>
       </w:r>
     </w:p>
     <w:p>
@@ -152,15 +104,7 @@
         <w:t>Data Storage:</w:t>
       </w:r>
       <w:r>
-        <w:t> Similar to markers, we'll need a new piece of React state (e.g., </w:t>
-      </w:r>
-      <w:proofErr w:type="spellStart"/>
-      <w:r>
-        <w:t>useState</w:t>
-      </w:r>
-      <w:proofErr w:type="spellEnd"/>
-      <w:r>
-        <w:t>([])) to store pathway data. Each pathway object should contain:</w:t>
+        <w:t> Similar to markers, we'll need a new piece of React state (e.g., useState([])) to store pathway data. Each pathway object should contain:</w:t>
       </w:r>
     </w:p>
     <w:p>
@@ -182,39 +126,7 @@
         </w:numPr>
       </w:pPr>
       <w:r>
-        <w:t xml:space="preserve">geometry: The </w:t>
-      </w:r>
-      <w:proofErr w:type="spellStart"/>
-      <w:r>
-        <w:t>GeoJSON</w:t>
-      </w:r>
-      <w:proofErr w:type="spellEnd"/>
-      <w:r>
-        <w:t xml:space="preserve"> </w:t>
-      </w:r>
-      <w:proofErr w:type="spellStart"/>
-      <w:r>
-        <w:t>LineString</w:t>
-      </w:r>
-      <w:proofErr w:type="spellEnd"/>
-      <w:r>
-        <w:t xml:space="preserve"> geometry provided by </w:t>
-      </w:r>
-      <w:proofErr w:type="spellStart"/>
-      <w:r>
-        <w:t>mapbox</w:t>
-      </w:r>
-      <w:proofErr w:type="spellEnd"/>
-      <w:r>
-        <w:t>-</w:t>
-      </w:r>
-      <w:proofErr w:type="spellStart"/>
-      <w:r>
-        <w:t>gl</w:t>
-      </w:r>
-      <w:proofErr w:type="spellEnd"/>
-      <w:r>
-        <w:t>-draw.</w:t>
+        <w:t>geometry: The GeoJSON LineString geometry provided by mapbox-gl-draw.</w:t>
       </w:r>
     </w:p>
     <w:p>
@@ -254,15 +166,7 @@
         <w:t>Categorization UI:</w:t>
       </w:r>
       <w:r>
-        <w:t> When a user finishes drawing a line (</w:t>
-      </w:r>
-      <w:proofErr w:type="spellStart"/>
-      <w:r>
-        <w:t>draw.create</w:t>
-      </w:r>
-      <w:proofErr w:type="spellEnd"/>
-      <w:r>
-        <w:t> event), we'll need to prompt them (perhaps using a popup similar to the marker one, or a dedicated panel) to select the pathway type.</w:t>
+        <w:t> When a user finishes drawing a line (draw.create event), we'll need to prompt them (perhaps using a popup similar to the marker one, or a dedicated panel) to select the pathway type.</w:t>
       </w:r>
     </w:p>
     <w:p>
@@ -288,31 +192,7 @@
         </w:numPr>
       </w:pPr>
       <w:r>
-        <w:t>Instead of adding pathways as </w:t>
-      </w:r>
-      <w:proofErr w:type="spellStart"/>
-      <w:r>
-        <w:t>mapboxgl.Markers</w:t>
-      </w:r>
-      <w:proofErr w:type="spellEnd"/>
-      <w:r>
-        <w:t xml:space="preserve">, we'll add them as </w:t>
-      </w:r>
-      <w:proofErr w:type="spellStart"/>
-      <w:r>
-        <w:t>GeoJSON</w:t>
-      </w:r>
-      <w:proofErr w:type="spellEnd"/>
-      <w:r>
-        <w:t xml:space="preserve"> sources and layers directly to the </w:t>
-      </w:r>
-      <w:proofErr w:type="spellStart"/>
-      <w:r>
-        <w:t>Mapbox</w:t>
-      </w:r>
-      <w:proofErr w:type="spellEnd"/>
-      <w:r>
-        <w:t xml:space="preserve"> style.</w:t>
+        <w:t>Instead of adding pathways as mapboxgl.Markers, we'll add them as GeoJSON sources and layers directly to the Mapbox style.</w:t>
       </w:r>
     </w:p>
     <w:p>
@@ -352,39 +232,7 @@
         <w:t>State Sync:</w:t>
       </w:r>
       <w:r>
-        <w:t> We'll need </w:t>
-      </w:r>
-      <w:proofErr w:type="spellStart"/>
-      <w:r>
-        <w:t>useEffect</w:t>
-      </w:r>
-      <w:proofErr w:type="spellEnd"/>
-      <w:r>
-        <w:t xml:space="preserve"> hooks to synchronize the React pathway state with the </w:t>
-      </w:r>
-      <w:proofErr w:type="spellStart"/>
-      <w:r>
-        <w:t>Mapbox</w:t>
-      </w:r>
-      <w:proofErr w:type="spellEnd"/>
-      <w:r>
-        <w:t xml:space="preserve"> layers and potentially update features within </w:t>
-      </w:r>
-      <w:proofErr w:type="spellStart"/>
-      <w:r>
-        <w:t>mapbox</w:t>
-      </w:r>
-      <w:proofErr w:type="spellEnd"/>
-      <w:r>
-        <w:t>-</w:t>
-      </w:r>
-      <w:proofErr w:type="spellStart"/>
-      <w:r>
-        <w:t>gl</w:t>
-      </w:r>
-      <w:proofErr w:type="spellEnd"/>
-      <w:r>
-        <w:t>-draw if edits are allowed later.</w:t>
+        <w:t> We'll need useEffect hooks to synchronize the React pathway state with the Mapbox layers and potentially update features within mapbox-gl-draw if edits are allowed later.</w:t>
       </w:r>
     </w:p>
     <w:p>
@@ -412,15 +260,7 @@
         <w:t>Goal:</w:t>
       </w:r>
       <w:r>
-        <w:t> Make the </w:t>
-      </w:r>
-      <w:proofErr w:type="spellStart"/>
-      <w:r>
-        <w:t>InteractiveMap</w:t>
-      </w:r>
-      <w:proofErr w:type="spellEnd"/>
-      <w:r>
-        <w:t> component reusable for different colleges/locations without duplicating the code.</w:t>
+        <w:t> Make the InteractiveMap component reusable for different colleges/locations without duplicating the code.</w:t>
       </w:r>
     </w:p>
     <w:p>
@@ -488,13 +328,8 @@
           <w:numId w:val="2"/>
         </w:numPr>
       </w:pPr>
-      <w:proofErr w:type="spellStart"/>
-      <w:r>
-        <w:t>GeoJSON</w:t>
-      </w:r>
-      <w:proofErr w:type="spellEnd"/>
-      <w:r>
-        <w:t xml:space="preserve"> data paths (/data/Hastings_College_Boundary.geojson, /data/Hastings_College_Buildings.geojson)</w:t>
+      <w:r>
+        <w:t>GeoJSON data paths (/data/Hastings_College_Boundary.geojson, /data/Hastings_College_Buildings.geojson)</w:t>
       </w:r>
     </w:p>
     <w:p>
@@ -505,15 +340,7 @@
         </w:numPr>
       </w:pPr>
       <w:r>
-        <w:t xml:space="preserve">Logos (/data/HC_image.png, potentially </w:t>
-      </w:r>
-      <w:proofErr w:type="spellStart"/>
-      <w:r>
-        <w:t>Mapfluence</w:t>
-      </w:r>
-      <w:proofErr w:type="spellEnd"/>
-      <w:r>
-        <w:t xml:space="preserve"> if client-branded)</w:t>
+        <w:t>Logos (/data/HC_image.png, potentially Mapfluence if client-branded)</w:t>
       </w:r>
     </w:p>
     <w:p>
@@ -553,15 +380,7 @@
         </w:numPr>
       </w:pPr>
       <w:r>
-        <w:t xml:space="preserve">const </w:t>
-      </w:r>
-      <w:proofErr w:type="spellStart"/>
-      <w:r>
-        <w:t>hastingsConfig</w:t>
-      </w:r>
-      <w:proofErr w:type="spellEnd"/>
-      <w:r>
-        <w:t xml:space="preserve"> = {</w:t>
+        <w:t>const hastingsConfig = {</w:t>
       </w:r>
     </w:p>
     <w:p>
@@ -572,15 +391,7 @@
         </w:numPr>
       </w:pPr>
       <w:r>
-        <w:t xml:space="preserve">  </w:t>
-      </w:r>
-      <w:proofErr w:type="spellStart"/>
-      <w:r>
-        <w:t>mapId</w:t>
-      </w:r>
-      <w:proofErr w:type="spellEnd"/>
-      <w:r>
-        <w:t>: 'hastings',</w:t>
+        <w:t xml:space="preserve">  mapId: 'hastings',</w:t>
       </w:r>
     </w:p>
     <w:p>
@@ -591,15 +402,7 @@
         </w:numPr>
       </w:pPr>
       <w:r>
-        <w:t xml:space="preserve">  </w:t>
-      </w:r>
-      <w:proofErr w:type="spellStart"/>
-      <w:r>
-        <w:t>clientName</w:t>
-      </w:r>
-      <w:proofErr w:type="spellEnd"/>
-      <w:r>
-        <w:t>: 'Hastings College',</w:t>
+        <w:t xml:space="preserve">  clientName: 'Hastings College',</w:t>
       </w:r>
     </w:p>
     <w:p>
@@ -632,23 +435,7 @@
         </w:numPr>
       </w:pPr>
       <w:r>
-        <w:t xml:space="preserve">  </w:t>
-      </w:r>
-      <w:proofErr w:type="spellStart"/>
-      <w:r>
-        <w:t>boundaryGeoJsonPath</w:t>
-      </w:r>
-      <w:proofErr w:type="spellEnd"/>
-      <w:r>
-        <w:t>: '/data/hastings/</w:t>
-      </w:r>
-      <w:proofErr w:type="spellStart"/>
-      <w:r>
-        <w:t>Hastings_College_Boundary.geojson</w:t>
-      </w:r>
-      <w:proofErr w:type="spellEnd"/>
-      <w:r>
-        <w:t>', // Example: organize data by client</w:t>
+        <w:t xml:space="preserve">  boundaryGeoJsonPath: '/data/hastings/Hastings_College_Boundary.geojson', // Example: organize data by client</w:t>
       </w:r>
     </w:p>
     <w:p>
@@ -659,23 +446,7 @@
         </w:numPr>
       </w:pPr>
       <w:r>
-        <w:t xml:space="preserve">  </w:t>
-      </w:r>
-      <w:proofErr w:type="spellStart"/>
-      <w:r>
-        <w:t>buildingsGeoJsonPath</w:t>
-      </w:r>
-      <w:proofErr w:type="spellEnd"/>
-      <w:r>
-        <w:t>: '/data/hastings/</w:t>
-      </w:r>
-      <w:proofErr w:type="spellStart"/>
-      <w:r>
-        <w:t>Hastings_College_Buildings.geojson</w:t>
-      </w:r>
-      <w:proofErr w:type="spellEnd"/>
-      <w:r>
-        <w:t>',</w:t>
+        <w:t xml:space="preserve">  buildingsGeoJsonPath: '/data/hastings/Hastings_College_Buildings.geojson',</w:t>
       </w:r>
     </w:p>
     <w:p>
@@ -686,15 +457,7 @@
         </w:numPr>
       </w:pPr>
       <w:r>
-        <w:t xml:space="preserve">  </w:t>
-      </w:r>
-      <w:proofErr w:type="spellStart"/>
-      <w:r>
-        <w:t>clientLogoPath</w:t>
-      </w:r>
-      <w:proofErr w:type="spellEnd"/>
-      <w:r>
-        <w:t>: '/data/hastings/HC_image.png',</w:t>
+        <w:t xml:space="preserve">  clientLogoPath: '/data/hastings/HC_image.png',</w:t>
       </w:r>
     </w:p>
     <w:p>
@@ -714,11 +477,9 @@
       </w:r>
     </w:p>
     <w:p>
-      <w:proofErr w:type="spellStart"/>
       <w:r>
         <w:t>content_copydownload</w:t>
       </w:r>
-      <w:proofErr w:type="spellEnd"/>
     </w:p>
     <w:p>
       <w:r>
@@ -730,48 +491,18 @@
         </w:rPr>
         <w:t> </w:t>
       </w:r>
+      <w:hyperlink r:id="rId5" w:tgtFrame="_blank" w:history="1">
+        <w:r>
+          <w:rPr>
+            <w:rStyle w:val="Hyperlink"/>
+          </w:rPr>
+          <w:t>with caution</w:t>
+        </w:r>
+      </w:hyperlink>
       <w:r>
         <w:rPr>
           <w:rtl/>
         </w:rPr>
-        <w:fldChar w:fldCharType="begin"/>
-      </w:r>
-      <w:r>
-        <w:instrText>HYPERLINK "https://support.google.com/legal/answer/13505487" \t "_blank</w:instrText>
-      </w:r>
-      <w:r>
-        <w:rPr>
-          <w:rtl/>
-        </w:rPr>
-        <w:instrText>"</w:instrText>
-      </w:r>
-      <w:r>
-        <w:rPr>
-          <w:rtl/>
-        </w:rPr>
-      </w:r>
-      <w:r>
-        <w:rPr>
-          <w:rtl/>
-        </w:rPr>
-        <w:fldChar w:fldCharType="separate"/>
-      </w:r>
-      <w:r>
-        <w:rPr>
-          <w:rStyle w:val="Hyperlink"/>
-        </w:rPr>
-        <w:t>with caution</w:t>
-      </w:r>
-      <w:r>
-        <w:rPr>
-          <w:rtl/>
-        </w:rPr>
-        <w:fldChar w:fldCharType="end"/>
-      </w:r>
-      <w:r>
-        <w:rPr>
-          <w:rtl/>
-        </w:rPr>
         <w:t>.</w:t>
       </w:r>
       <w:r>
@@ -793,23 +524,7 @@
         <w:t>Pass Configuration:</w:t>
       </w:r>
       <w:r>
-        <w:t> The parent component that renders </w:t>
-      </w:r>
-      <w:proofErr w:type="spellStart"/>
-      <w:r>
-        <w:t>InteractiveMap</w:t>
-      </w:r>
-      <w:proofErr w:type="spellEnd"/>
-      <w:r>
-        <w:t> will be responsible for providing the correct configuration object as a prop. This could be based on the URL route (e.g., /map/hastings, /map/</w:t>
-      </w:r>
-      <w:proofErr w:type="spellStart"/>
-      <w:r>
-        <w:t>othercollege</w:t>
-      </w:r>
-      <w:proofErr w:type="spellEnd"/>
-      <w:r>
-        <w:t>), user login, etc.</w:t>
+        <w:t> The parent component that renders InteractiveMap will be responsible for providing the correct configuration object as a prop. This could be based on the URL route (e.g., /map/hastings, /map/othercollege), user login, etc.</w:t>
       </w:r>
     </w:p>
     <w:p>
@@ -832,23 +547,7 @@
         </w:numPr>
       </w:pPr>
       <w:r>
-        <w:t xml:space="preserve">import </w:t>
-      </w:r>
-      <w:proofErr w:type="spellStart"/>
-      <w:r>
-        <w:t>InteractiveMap</w:t>
-      </w:r>
-      <w:proofErr w:type="spellEnd"/>
-      <w:r>
-        <w:t xml:space="preserve"> from './</w:t>
-      </w:r>
-      <w:proofErr w:type="spellStart"/>
-      <w:r>
-        <w:t>InteractiveMap</w:t>
-      </w:r>
-      <w:proofErr w:type="spellEnd"/>
-      <w:r>
-        <w:t>';</w:t>
+        <w:t>import InteractiveMap from './InteractiveMap';</w:t>
       </w:r>
     </w:p>
     <w:p>
@@ -859,23 +558,7 @@
         </w:numPr>
       </w:pPr>
       <w:r>
-        <w:t xml:space="preserve">import { </w:t>
-      </w:r>
-      <w:proofErr w:type="spellStart"/>
-      <w:r>
-        <w:t>getConfigForClient</w:t>
-      </w:r>
-      <w:proofErr w:type="spellEnd"/>
-      <w:r>
-        <w:t xml:space="preserve"> } from './</w:t>
-      </w:r>
-      <w:proofErr w:type="spellStart"/>
-      <w:r>
-        <w:t>configService</w:t>
-      </w:r>
-      <w:proofErr w:type="spellEnd"/>
-      <w:r>
-        <w:t>'; // Function to get config</w:t>
+        <w:t>import { getConfigForClient } from './configService'; // Function to get config</w:t>
       </w:r>
     </w:p>
     <w:p>
@@ -894,15 +577,7 @@
         </w:numPr>
       </w:pPr>
       <w:r>
-        <w:t xml:space="preserve">function </w:t>
-      </w:r>
-      <w:proofErr w:type="spellStart"/>
-      <w:r>
-        <w:t>MapPage</w:t>
-      </w:r>
-      <w:proofErr w:type="spellEnd"/>
-      <w:r>
-        <w:t>() {</w:t>
+        <w:t>function MapPage() {</w:t>
       </w:r>
     </w:p>
     <w:p>
@@ -913,31 +588,7 @@
         </w:numPr>
       </w:pPr>
       <w:r>
-        <w:t xml:space="preserve">  const </w:t>
-      </w:r>
-      <w:proofErr w:type="spellStart"/>
-      <w:r>
-        <w:t>clientConfig</w:t>
-      </w:r>
-      <w:proofErr w:type="spellEnd"/>
-      <w:r>
-        <w:t xml:space="preserve"> = </w:t>
-      </w:r>
-      <w:proofErr w:type="spellStart"/>
-      <w:r>
-        <w:t>getConfigForClient</w:t>
-      </w:r>
-      <w:proofErr w:type="spellEnd"/>
-      <w:r>
-        <w:t>(</w:t>
-      </w:r>
-      <w:proofErr w:type="spellStart"/>
-      <w:r>
-        <w:t>clientIdFromUrl</w:t>
-      </w:r>
-      <w:proofErr w:type="spellEnd"/>
-      <w:r>
-        <w:t>); // Get appropriate config</w:t>
+        <w:t xml:space="preserve">  const clientConfig = getConfigForClient(clientIdFromUrl); // Get appropriate config</w:t>
       </w:r>
     </w:p>
     <w:p>
@@ -948,23 +599,7 @@
         </w:numPr>
       </w:pPr>
       <w:r>
-        <w:t xml:space="preserve">  return &lt;</w:t>
-      </w:r>
-      <w:proofErr w:type="spellStart"/>
-      <w:r>
-        <w:t>InteractiveMap</w:t>
-      </w:r>
-      <w:proofErr w:type="spellEnd"/>
-      <w:r>
-        <w:t xml:space="preserve"> config={</w:t>
-      </w:r>
-      <w:proofErr w:type="spellStart"/>
-      <w:r>
-        <w:t>clientConfig</w:t>
-      </w:r>
-      <w:proofErr w:type="spellEnd"/>
-      <w:r>
-        <w:t>} /&gt;;</w:t>
+        <w:t xml:space="preserve">  return &lt;InteractiveMap config={clientConfig} /&gt;;</w:t>
       </w:r>
     </w:p>
     <w:p>
@@ -973,11 +608,9 @@
       </w:r>
     </w:p>
     <w:p>
-      <w:proofErr w:type="spellStart"/>
       <w:r>
         <w:t>content_copydownload</w:t>
       </w:r>
-      <w:proofErr w:type="spellEnd"/>
     </w:p>
     <w:p>
       <w:r>
@@ -989,55 +622,23 @@
         </w:rPr>
         <w:t> </w:t>
       </w:r>
+      <w:hyperlink r:id="rId6" w:tgtFrame="_blank" w:history="1">
+        <w:r>
+          <w:rPr>
+            <w:rStyle w:val="Hyperlink"/>
+          </w:rPr>
+          <w:t>with caution</w:t>
+        </w:r>
+      </w:hyperlink>
       <w:r>
         <w:rPr>
           <w:rtl/>
         </w:rPr>
-        <w:fldChar w:fldCharType="begin"/>
-      </w:r>
-      <w:r>
-        <w:instrText>HYPERLINK "https://support.google.com/legal/answer/13505487" \t "_blank</w:instrText>
-      </w:r>
-      <w:r>
-        <w:rPr>
-          <w:rtl/>
-        </w:rPr>
-        <w:instrText>"</w:instrText>
-      </w:r>
-      <w:r>
-        <w:rPr>
-          <w:rtl/>
-        </w:rPr>
-      </w:r>
-      <w:r>
-        <w:rPr>
-          <w:rtl/>
-        </w:rPr>
-        <w:fldChar w:fldCharType="separate"/>
-      </w:r>
-      <w:r>
-        <w:rPr>
-          <w:rStyle w:val="Hyperlink"/>
-        </w:rPr>
-        <w:t>with caution</w:t>
-      </w:r>
-      <w:r>
-        <w:rPr>
-          <w:rtl/>
-        </w:rPr>
-        <w:fldChar w:fldCharType="end"/>
-      </w:r>
-      <w:r>
-        <w:rPr>
-          <w:rtl/>
-        </w:rPr>
         <w:t>.</w:t>
       </w:r>
-      <w:proofErr w:type="spellStart"/>
       <w:r>
         <w:t>Jsx</w:t>
       </w:r>
-      <w:proofErr w:type="spellEnd"/>
     </w:p>
     <w:p>
       <w:pPr>
@@ -1054,23 +655,7 @@
         <w:t>Use Configuration:</w:t>
       </w:r>
       <w:r>
-        <w:t> Inside </w:t>
-      </w:r>
-      <w:proofErr w:type="spellStart"/>
-      <w:r>
-        <w:t>InteractiveMap</w:t>
-      </w:r>
-      <w:proofErr w:type="spellEnd"/>
-      <w:r>
-        <w:t>, replace all hardcoded values with values from </w:t>
-      </w:r>
-      <w:proofErr w:type="spellStart"/>
-      <w:r>
-        <w:t>props.config</w:t>
-      </w:r>
-      <w:proofErr w:type="spellEnd"/>
-      <w:r>
-        <w:t>.</w:t>
+        <w:t> Inside InteractiveMap, replace all hardcoded values with values from props.config.</w:t>
       </w:r>
     </w:p>
     <w:p>
@@ -1081,15 +666,7 @@
         </w:numPr>
       </w:pPr>
       <w:r>
-        <w:t xml:space="preserve">// Inside </w:t>
-      </w:r>
-      <w:proofErr w:type="spellStart"/>
-      <w:r>
-        <w:t>InteractiveMap</w:t>
-      </w:r>
-      <w:proofErr w:type="spellEnd"/>
-      <w:r>
-        <w:t xml:space="preserve"> component</w:t>
+        <w:t>// Inside InteractiveMap component</w:t>
       </w:r>
     </w:p>
     <w:p>
@@ -1100,29 +677,8 @@
         </w:numPr>
       </w:pPr>
       <w:r>
-        <w:t xml:space="preserve">function </w:t>
-      </w:r>
-      <w:proofErr w:type="spellStart"/>
-      <w:r>
-        <w:t>InteractiveMap</w:t>
-      </w:r>
-      <w:proofErr w:type="spellEnd"/>
-      <w:r>
-        <w:t xml:space="preserve">({ config }) { // </w:t>
-      </w:r>
-      <w:proofErr w:type="spellStart"/>
-      <w:r>
-        <w:t>Destructure</w:t>
-      </w:r>
-      <w:proofErr w:type="spellEnd"/>
-      <w:r>
-        <w:t xml:space="preserve"> or use </w:t>
-      </w:r>
-      <w:proofErr w:type="spellStart"/>
-      <w:r>
-        <w:t>props.config</w:t>
-      </w:r>
-      <w:proofErr w:type="spellEnd"/>
+        <w:t>function InteractiveMap({ config }) { // Destructure or use props.config</w:t>
+      </w:r>
     </w:p>
     <w:p>
       <w:pPr>
@@ -1143,15 +699,7 @@
         </w:numPr>
       </w:pPr>
       <w:r>
-        <w:t xml:space="preserve">  </w:t>
-      </w:r>
-      <w:proofErr w:type="spellStart"/>
-      <w:r>
-        <w:t>useEffect</w:t>
-      </w:r>
-      <w:proofErr w:type="spellEnd"/>
-      <w:r>
-        <w:t>(() =&gt; {</w:t>
+        <w:t xml:space="preserve">  useEffect(() =&gt; {</w:t>
       </w:r>
     </w:p>
     <w:p>
@@ -1162,23 +710,7 @@
         </w:numPr>
       </w:pPr>
       <w:r>
-        <w:t xml:space="preserve">    const </w:t>
-      </w:r>
-      <w:proofErr w:type="spellStart"/>
-      <w:r>
-        <w:t>mapInstance</w:t>
-      </w:r>
-      <w:proofErr w:type="spellEnd"/>
-      <w:r>
-        <w:t xml:space="preserve"> = new </w:t>
-      </w:r>
-      <w:proofErr w:type="spellStart"/>
-      <w:r>
-        <w:t>mapboxgl.Map</w:t>
-      </w:r>
-      <w:proofErr w:type="spellEnd"/>
-      <w:r>
-        <w:t>({</w:t>
+        <w:t xml:space="preserve">    const mapInstance = new mapboxgl.Map({</w:t>
       </w:r>
     </w:p>
     <w:p>
@@ -1189,15 +721,7 @@
         </w:numPr>
       </w:pPr>
       <w:r>
-        <w:t xml:space="preserve">      container: </w:t>
-      </w:r>
-      <w:proofErr w:type="spellStart"/>
-      <w:r>
-        <w:t>mapContainerRef.current</w:t>
-      </w:r>
-      <w:proofErr w:type="spellEnd"/>
-      <w:r>
-        <w:t>,</w:t>
+        <w:t xml:space="preserve">      container: mapContainerRef.current,</w:t>
       </w:r>
     </w:p>
     <w:p>
@@ -1208,23 +732,7 @@
         </w:numPr>
       </w:pPr>
       <w:r>
-        <w:t xml:space="preserve">      style: '</w:t>
-      </w:r>
-      <w:proofErr w:type="spellStart"/>
-      <w:r>
-        <w:t>mapbox</w:t>
-      </w:r>
-      <w:proofErr w:type="spellEnd"/>
-      <w:r>
-        <w:t>://styles/</w:t>
-      </w:r>
-      <w:proofErr w:type="spellStart"/>
-      <w:r>
-        <w:t>mapbox</w:t>
-      </w:r>
-      <w:proofErr w:type="spellEnd"/>
-      <w:r>
-        <w:t>/streets-v11',</w:t>
+        <w:t xml:space="preserve">      style: 'mapbox://styles/mapbox/streets-v11',</w:t>
       </w:r>
     </w:p>
     <w:p>
@@ -1235,15 +743,7 @@
         </w:numPr>
       </w:pPr>
       <w:r>
-        <w:t xml:space="preserve">      center: </w:t>
-      </w:r>
-      <w:proofErr w:type="spellStart"/>
-      <w:r>
-        <w:t>config.center</w:t>
-      </w:r>
-      <w:proofErr w:type="spellEnd"/>
-      <w:r>
-        <w:t>, // Use config</w:t>
+        <w:t xml:space="preserve">      center: config.center, // Use config</w:t>
       </w:r>
     </w:p>
     <w:p>
@@ -1254,15 +754,7 @@
         </w:numPr>
       </w:pPr>
       <w:r>
-        <w:t xml:space="preserve">      zoom: </w:t>
-      </w:r>
-      <w:proofErr w:type="spellStart"/>
-      <w:r>
-        <w:t>config.zoom</w:t>
-      </w:r>
-      <w:proofErr w:type="spellEnd"/>
-      <w:r>
-        <w:t>,     // Use config</w:t>
+        <w:t xml:space="preserve">      zoom: config.zoom,     // Use config</w:t>
       </w:r>
     </w:p>
     <w:p>
@@ -1295,15 +787,7 @@
         </w:numPr>
       </w:pPr>
       <w:r>
-        <w:t xml:space="preserve">    // ... load data using </w:t>
-      </w:r>
-      <w:proofErr w:type="spellStart"/>
-      <w:r>
-        <w:t>config.boundaryGeoJsonPath</w:t>
-      </w:r>
-      <w:proofErr w:type="spellEnd"/>
-      <w:r>
-        <w:t xml:space="preserve"> etc.</w:t>
+        <w:t xml:space="preserve">    // ... load data using config.boundaryGeoJsonPath etc.</w:t>
       </w:r>
     </w:p>
     <w:p>
@@ -1333,15 +817,7 @@
         </w:numPr>
       </w:pPr>
       <w:r>
-        <w:t xml:space="preserve">  // ... render logos using </w:t>
-      </w:r>
-      <w:proofErr w:type="spellStart"/>
-      <w:r>
-        <w:t>config.clientLogoPath</w:t>
-      </w:r>
-      <w:proofErr w:type="spellEnd"/>
-      <w:r>
-        <w:t xml:space="preserve"> etc.</w:t>
+        <w:t xml:space="preserve">  // ... render logos using config.clientLogoPath etc.</w:t>
       </w:r>
     </w:p>
     <w:p>
@@ -1350,11 +826,9 @@
       </w:r>
     </w:p>
     <w:p>
-      <w:proofErr w:type="spellStart"/>
       <w:r>
         <w:t>content_copydownload</w:t>
       </w:r>
-      <w:proofErr w:type="spellEnd"/>
     </w:p>
     <w:p>
       <w:r>
@@ -1367,44 +841,14 @@
         </w:rPr>
         <w:t> </w:t>
       </w:r>
-      <w:r>
-        <w:rPr>
-          <w:rtl/>
-        </w:rPr>
-        <w:fldChar w:fldCharType="begin"/>
-      </w:r>
-      <w:r>
-        <w:instrText>HYPERLINK "https://support.google.com/legal/answer/13505487" \t "_blank</w:instrText>
-      </w:r>
-      <w:r>
-        <w:rPr>
-          <w:rtl/>
-        </w:rPr>
-        <w:instrText>"</w:instrText>
-      </w:r>
-      <w:r>
-        <w:rPr>
-          <w:rtl/>
-        </w:rPr>
-      </w:r>
-      <w:r>
-        <w:rPr>
-          <w:rtl/>
-        </w:rPr>
-        <w:fldChar w:fldCharType="separate"/>
-      </w:r>
-      <w:r>
-        <w:rPr>
-          <w:rStyle w:val="Hyperlink"/>
-        </w:rPr>
-        <w:t>with caution</w:t>
-      </w:r>
-      <w:r>
-        <w:rPr>
-          <w:rtl/>
-        </w:rPr>
-        <w:fldChar w:fldCharType="end"/>
-      </w:r>
+      <w:hyperlink r:id="rId7" w:tgtFrame="_blank" w:history="1">
+        <w:r>
+          <w:rPr>
+            <w:rStyle w:val="Hyperlink"/>
+          </w:rPr>
+          <w:t>with caution</w:t>
+        </w:r>
+      </w:hyperlink>
       <w:r>
         <w:rPr>
           <w:rtl/>
@@ -1497,23 +941,7 @@
         </w:numPr>
       </w:pPr>
       <w:r>
-        <w:t>A prop passed down to </w:t>
-      </w:r>
-      <w:proofErr w:type="spellStart"/>
-      <w:r>
-        <w:t>InteractiveMap</w:t>
-      </w:r>
-      <w:proofErr w:type="spellEnd"/>
-      <w:r>
-        <w:t> (e.g., </w:t>
-      </w:r>
-      <w:proofErr w:type="spellStart"/>
-      <w:r>
-        <w:t>userRole</w:t>
-      </w:r>
-      <w:proofErr w:type="spellEnd"/>
-      <w:r>
-        <w:t>: 'admin' | 'public').</w:t>
+        <w:t>A prop passed down to InteractiveMap (e.g., userRole: 'admin' | 'public').</w:t>
       </w:r>
     </w:p>
     <w:p>
@@ -1531,23 +959,7 @@
         <w:t>Conditional Logic:</w:t>
       </w:r>
       <w:r>
-        <w:t> Use the </w:t>
-      </w:r>
-      <w:proofErr w:type="spellStart"/>
-      <w:r>
-        <w:t>userRole</w:t>
-      </w:r>
-      <w:proofErr w:type="spellEnd"/>
-      <w:r>
-        <w:t> (or the existing </w:t>
-      </w:r>
-      <w:proofErr w:type="spellStart"/>
-      <w:r>
-        <w:t>isAdmin</w:t>
-      </w:r>
-      <w:proofErr w:type="spellEnd"/>
-      <w:r>
-        <w:t> state, which could be derived from the role) to:</w:t>
+        <w:t> Use the userRole (or the existing isAdmin state, which could be derived from the role) to:</w:t>
       </w:r>
     </w:p>
     <w:p>
@@ -1565,15 +977,7 @@
         <w:t>Show/Hide UI:</w:t>
       </w:r>
       <w:r>
-        <w:t> Conditionally render buttons like "Clear All", "Export Data", maybe an admin-specific panel. The </w:t>
-      </w:r>
-      <w:proofErr w:type="spellStart"/>
-      <w:r>
-        <w:t>isAdmin</w:t>
-      </w:r>
-      <w:proofErr w:type="spellEnd"/>
-      <w:r>
-        <w:t> toggle button would likely be removed or replaced by login/logout logic.</w:t>
+        <w:t> Conditionally render buttons like "Clear All", "Export Data", maybe an admin-specific panel. The isAdmin toggle button would likely be removed or replaced by login/logout logic.</w:t>
       </w:r>
     </w:p>
     <w:p>
@@ -1591,31 +995,7 @@
         <w:t>Enable/Disable Actions:</w:t>
       </w:r>
       <w:r>
-        <w:t> Guard functions like </w:t>
-      </w:r>
-      <w:proofErr w:type="spellStart"/>
-      <w:r>
-        <w:t>clearMarkers</w:t>
-      </w:r>
-      <w:proofErr w:type="spellEnd"/>
-      <w:r>
-        <w:t>, </w:t>
-      </w:r>
-      <w:proofErr w:type="spellStart"/>
-      <w:r>
-        <w:t>exportToCSV</w:t>
-      </w:r>
-      <w:proofErr w:type="spellEnd"/>
-      <w:r>
-        <w:t> with checks (e.g., if (</w:t>
-      </w:r>
-      <w:proofErr w:type="spellStart"/>
-      <w:r>
-        <w:t>userRole</w:t>
-      </w:r>
-      <w:proofErr w:type="spellEnd"/>
-      <w:r>
-        <w:t xml:space="preserve"> !== 'admin') return;).</w:t>
+        <w:t> Guard functions like clearMarkers, exportToCSV with checks (e.g., if (userRole !== 'admin') return;).</w:t>
       </w:r>
     </w:p>
     <w:p>
@@ -1633,15 +1013,7 @@
         <w:t>Control Interactions:</w:t>
       </w:r>
       <w:r>
-        <w:t> The </w:t>
-      </w:r>
-      <w:proofErr w:type="spellStart"/>
-      <w:r>
-        <w:t>handleMapClick</w:t>
-      </w:r>
-      <w:proofErr w:type="spellEnd"/>
-      <w:r>
-        <w:t> could potentially be disabled for public users if you </w:t>
+        <w:t> The handleMapClick could potentially be disabled for public users if you </w:t>
       </w:r>
       <w:r>
         <w:rPr>
@@ -1747,15 +1119,7 @@
         <w:t>Click Handler:</w:t>
       </w:r>
       <w:r>
-        <w:t> Modify the main </w:t>
-      </w:r>
-      <w:proofErr w:type="spellStart"/>
-      <w:r>
-        <w:t>handleMapClick</w:t>
-      </w:r>
-      <w:proofErr w:type="spellEnd"/>
-      <w:r>
-        <w:t> or add a separate click listener to the map.</w:t>
+        <w:t> Modify the main handleMapClick or add a separate click listener to the map.</w:t>
       </w:r>
     </w:p>
     <w:p>
@@ -1773,23 +1137,7 @@
         <w:t>Feature Query:</w:t>
       </w:r>
       <w:r>
-        <w:t> Inside the click handler, use </w:t>
-      </w:r>
-      <w:proofErr w:type="spellStart"/>
-      <w:r>
-        <w:t>map.queryRenderedFeatures</w:t>
-      </w:r>
-      <w:proofErr w:type="spellEnd"/>
-      <w:r>
-        <w:t>(</w:t>
-      </w:r>
-      <w:proofErr w:type="spellStart"/>
-      <w:r>
-        <w:t>e.point</w:t>
-      </w:r>
-      <w:proofErr w:type="spellEnd"/>
-      <w:r>
-        <w:t>, { layers: ['hastings-buildings-fill'] }). This returns an array of features from that layer under the click point.</w:t>
+        <w:t> Inside the click handler, use map.queryRenderedFeatures(e.point, { layers: ['hastings-buildings-fill'] }). This returns an array of features from that layer under the click point.</w:t>
       </w:r>
     </w:p>
     <w:p>
@@ -1811,15 +1159,7 @@
       </w:r>
       <w:r>
         <w:lastRenderedPageBreak/>
-        <w:t xml:space="preserve">(e.g., feature.properties.building_name or feature.properties.id - ensure your </w:t>
-      </w:r>
-      <w:proofErr w:type="spellStart"/>
-      <w:r>
-        <w:t>GeoJSON</w:t>
-      </w:r>
-      <w:proofErr w:type="spellEnd"/>
-      <w:r>
-        <w:t xml:space="preserve"> has such properties!).</w:t>
+        <w:t>(e.g., feature.properties.building_name or feature.properties.id - ensure your GeoJSON has such properties!).</w:t>
       </w:r>
     </w:p>
     <w:p>
@@ -1899,31 +1239,7 @@
         <w:t>Data Storage:</w:t>
       </w:r>
       <w:r>
-        <w:t> Create a new state variable (e.g., </w:t>
-      </w:r>
-      <w:proofErr w:type="spellStart"/>
-      <w:r>
-        <w:t>buildingFeedback</w:t>
-      </w:r>
-      <w:proofErr w:type="spellEnd"/>
-      <w:r>
-        <w:t>, </w:t>
-      </w:r>
-      <w:proofErr w:type="spellStart"/>
-      <w:r>
-        <w:t>useState</w:t>
-      </w:r>
-      <w:proofErr w:type="spellEnd"/>
-      <w:r>
-        <w:t xml:space="preserve">([])) to store this feedback. Each entry could look like: { </w:t>
-      </w:r>
-      <w:proofErr w:type="spellStart"/>
-      <w:r>
-        <w:t>buildingId</w:t>
-      </w:r>
-      <w:proofErr w:type="spellEnd"/>
-      <w:r>
-        <w:t>: 'Library', condition: 'Good', comment: 'Needs new windows', timestamp: ... }.</w:t>
+        <w:t> Create a new state variable (e.g., buildingFeedback, useState([])) to store this feedback. Each entry could look like: { buildingId: 'Library', condition: 'Good', comment: 'Needs new windows', timestamp: ... }.</w:t>
       </w:r>
     </w:p>
     <w:p>
@@ -1941,23 +1257,7 @@
         <w:t>Visual Feedback (Optional):</w:t>
       </w:r>
       <w:r>
-        <w:t xml:space="preserve"> You could use </w:t>
-      </w:r>
-      <w:proofErr w:type="spellStart"/>
-      <w:r>
-        <w:t>Mapbox</w:t>
-      </w:r>
-      <w:proofErr w:type="spellEnd"/>
-      <w:r>
-        <w:t xml:space="preserve"> feature state (</w:t>
-      </w:r>
-      <w:proofErr w:type="spellStart"/>
-      <w:r>
-        <w:t>map.setFeatureState</w:t>
-      </w:r>
-      <w:proofErr w:type="spellEnd"/>
-      <w:r>
-        <w:t>) to visually highlight the clicked/selected building temporarily or persistently if needed.</w:t>
+        <w:t> You could use Mapbox feature state (map.setFeatureState) to visually highlight the clicked/selected building temporarily or persistently if needed.</w:t>
       </w:r>
     </w:p>
     <w:p>
@@ -2032,31 +1332,7 @@
         <w:t>Calculation:</w:t>
       </w:r>
       <w:r>
-        <w:t xml:space="preserve"> Create functions (potentially </w:t>
-      </w:r>
-      <w:proofErr w:type="spellStart"/>
-      <w:r>
-        <w:t>memoized</w:t>
-      </w:r>
-      <w:proofErr w:type="spellEnd"/>
-      <w:r>
-        <w:t xml:space="preserve"> with </w:t>
-      </w:r>
-      <w:proofErr w:type="spellStart"/>
-      <w:r>
-        <w:t>useMemo</w:t>
-      </w:r>
-      <w:proofErr w:type="spellEnd"/>
-      <w:r>
-        <w:t> if data gets large) that process the markers, pathways, and </w:t>
-      </w:r>
-      <w:proofErr w:type="spellStart"/>
-      <w:r>
-        <w:t>buildingFeedback</w:t>
-      </w:r>
-      <w:proofErr w:type="spellEnd"/>
-      <w:r>
-        <w:t> state arrays to calculate counts, averages, etc. (e.g., count markers by type, count pathways by type, average building condition).</w:t>
+        <w:t> Create functions (potentially memoized with useMemo if data gets large) that process the markers, pathways, and buildingFeedback state arrays to calculate counts, averages, etc. (e.g., count markers by type, count pathways by type, average building condition).</w:t>
       </w:r>
     </w:p>
     <w:p>
@@ -2107,15 +1383,7 @@
         <w:t>Embed Code:</w:t>
       </w:r>
       <w:r>
-        <w:t> Power BI provides options to embed reports, typically using an &lt;</w:t>
-      </w:r>
-      <w:proofErr w:type="spellStart"/>
-      <w:r>
-        <w:t>iframe</w:t>
-      </w:r>
-      <w:proofErr w:type="spellEnd"/>
-      <w:r>
-        <w:t>&gt;. You'll need the correct embed URL from the Power BI service ("Publish to web" for public or "Embed" for secure embedding requiring authentication).</w:t>
+        <w:t> Power BI provides options to embed reports, typically using an &lt;iframe&gt;. You'll need the correct embed URL from the Power BI service ("Publish to web" for public or "Embed" for secure embedding requiring authentication).</w:t>
       </w:r>
     </w:p>
     <w:p>
@@ -2133,15 +1401,7 @@
         <w:t>Integration:</w:t>
       </w:r>
       <w:r>
-        <w:t> Add an &lt;</w:t>
-      </w:r>
-      <w:proofErr w:type="spellStart"/>
-      <w:r>
-        <w:t>iframe</w:t>
-      </w:r>
-      <w:proofErr w:type="spellEnd"/>
-      <w:r>
-        <w:t>&gt; element to your React component's render output. This could be in a modal window triggered by a button, or a dedicated panel.</w:t>
+        <w:t> Add an &lt;iframe&gt; element to your React component's render output. This could be in a modal window triggered by a button, or a dedicated panel.</w:t>
       </w:r>
     </w:p>
     <w:p>
@@ -2186,13 +1446,8 @@
       </w:pPr>
       <w:r>
         <w:lastRenderedPageBreak/>
-        <w:t xml:space="preserve">  &lt;</w:t>
-      </w:r>
-      <w:proofErr w:type="spellStart"/>
-      <w:r>
-        <w:t>iframe</w:t>
-      </w:r>
-      <w:proofErr w:type="spellEnd"/>
+        <w:t xml:space="preserve">  &lt;iframe</w:t>
+      </w:r>
     </w:p>
     <w:p>
       <w:pPr>
@@ -2235,15 +1490,7 @@
         </w:numPr>
       </w:pPr>
       <w:r>
-        <w:t xml:space="preserve">    </w:t>
-      </w:r>
-      <w:proofErr w:type="spellStart"/>
-      <w:r>
-        <w:t>src</w:t>
-      </w:r>
-      <w:proofErr w:type="spellEnd"/>
-      <w:r>
-        <w:t>="YOUR_POWER_BI_EMBED_URL"</w:t>
+        <w:t xml:space="preserve">    src="YOUR_POWER_BI_EMBED_URL"</w:t>
       </w:r>
     </w:p>
     <w:p>
@@ -2254,15 +1501,7 @@
         </w:numPr>
       </w:pPr>
       <w:r>
-        <w:t xml:space="preserve">    </w:t>
-      </w:r>
-      <w:proofErr w:type="spellStart"/>
-      <w:r>
-        <w:t>frameBorder</w:t>
-      </w:r>
-      <w:proofErr w:type="spellEnd"/>
-      <w:r>
-        <w:t>="0"</w:t>
+        <w:t xml:space="preserve">    frameBorder="0"</w:t>
       </w:r>
     </w:p>
     <w:p>
@@ -2273,15 +1512,7 @@
         </w:numPr>
       </w:pPr>
       <w:r>
-        <w:t xml:space="preserve">    </w:t>
-      </w:r>
-      <w:proofErr w:type="spellStart"/>
-      <w:r>
-        <w:t>allowFullScreen</w:t>
-      </w:r>
-      <w:proofErr w:type="spellEnd"/>
-      <w:r>
-        <w:t>={true}&gt;</w:t>
+        <w:t xml:space="preserve">    allowFullScreen={true}&gt;</w:t>
       </w:r>
     </w:p>
     <w:p>
@@ -2292,15 +1523,7 @@
         </w:numPr>
       </w:pPr>
       <w:r>
-        <w:t xml:space="preserve">  &lt;/</w:t>
-      </w:r>
-      <w:proofErr w:type="spellStart"/>
-      <w:r>
-        <w:t>iframe</w:t>
-      </w:r>
-      <w:proofErr w:type="spellEnd"/>
-      <w:r>
-        <w:t>&gt;</w:t>
+        <w:t xml:space="preserve">  &lt;/iframe&gt;</w:t>
       </w:r>
     </w:p>
     <w:p>
@@ -2309,11 +1532,9 @@
       </w:r>
     </w:p>
     <w:p>
-      <w:proofErr w:type="spellStart"/>
       <w:r>
         <w:t>content_copydownload</w:t>
       </w:r>
-      <w:proofErr w:type="spellEnd"/>
     </w:p>
     <w:p>
       <w:r>
@@ -2325,55 +1546,23 @@
         </w:rPr>
         <w:t> </w:t>
       </w:r>
+      <w:hyperlink r:id="rId8" w:tgtFrame="_blank" w:history="1">
+        <w:r>
+          <w:rPr>
+            <w:rStyle w:val="Hyperlink"/>
+          </w:rPr>
+          <w:t>with caution</w:t>
+        </w:r>
+      </w:hyperlink>
       <w:r>
         <w:rPr>
           <w:rtl/>
         </w:rPr>
-        <w:fldChar w:fldCharType="begin"/>
-      </w:r>
-      <w:r>
-        <w:instrText>HYPERLINK "https://support.google.com/legal/answer/13505487" \t "_blank</w:instrText>
-      </w:r>
-      <w:r>
-        <w:rPr>
-          <w:rtl/>
-        </w:rPr>
-        <w:instrText>"</w:instrText>
-      </w:r>
-      <w:r>
-        <w:rPr>
-          <w:rtl/>
-        </w:rPr>
-      </w:r>
-      <w:r>
-        <w:rPr>
-          <w:rtl/>
-        </w:rPr>
-        <w:fldChar w:fldCharType="separate"/>
-      </w:r>
-      <w:r>
-        <w:rPr>
-          <w:rStyle w:val="Hyperlink"/>
-        </w:rPr>
-        <w:t>with caution</w:t>
-      </w:r>
-      <w:r>
-        <w:rPr>
-          <w:rtl/>
-        </w:rPr>
-        <w:fldChar w:fldCharType="end"/>
-      </w:r>
-      <w:r>
-        <w:rPr>
-          <w:rtl/>
-        </w:rPr>
         <w:t>.</w:t>
       </w:r>
-      <w:proofErr w:type="spellStart"/>
       <w:r>
         <w:t>Jsx</w:t>
       </w:r>
-      <w:proofErr w:type="spellEnd"/>
     </w:p>
     <w:p>
       <w:pPr>
@@ -2476,23 +1665,7 @@
         <w:t>Enhanced Pathways (#1):</w:t>
       </w:r>
       <w:r>
-        <w:t> Integrate </w:t>
-      </w:r>
-      <w:proofErr w:type="spellStart"/>
-      <w:r>
-        <w:t>mapbox</w:t>
-      </w:r>
-      <w:proofErr w:type="spellEnd"/>
-      <w:r>
-        <w:t>-</w:t>
-      </w:r>
-      <w:proofErr w:type="spellStart"/>
-      <w:r>
-        <w:t>gl</w:t>
-      </w:r>
-      <w:proofErr w:type="spellEnd"/>
-      <w:r>
-        <w:t>-draw, handle line drawing, styling, and data storage. This is a significant feature add.</w:t>
+        <w:t> Integrate mapbox-gl-draw, handle line drawing, styling, and data storage. This is a significant feature add.</w:t>
       </w:r>
     </w:p>
     <w:p>
@@ -2597,84 +1770,18 @@
     </w:p>
     <w:p>
       <w:r>
-        <w:t xml:space="preserve">import </w:t>
-      </w:r>
-      <w:proofErr w:type="spellStart"/>
-      <w:r>
-        <w:t>MapboxDraw</w:t>
-      </w:r>
-      <w:proofErr w:type="spellEnd"/>
-      <w:r>
-        <w:t xml:space="preserve"> from '@</w:t>
-      </w:r>
-      <w:proofErr w:type="spellStart"/>
-      <w:r>
-        <w:t>mapbox</w:t>
-      </w:r>
-      <w:proofErr w:type="spellEnd"/>
-      <w:r>
-        <w:t>/</w:t>
-      </w:r>
-      <w:proofErr w:type="spellStart"/>
-      <w:r>
-        <w:t>mapbox</w:t>
-      </w:r>
-      <w:proofErr w:type="spellEnd"/>
-      <w:r>
-        <w:t>-</w:t>
-      </w:r>
-      <w:proofErr w:type="spellStart"/>
-      <w:r>
-        <w:t>gl</w:t>
-      </w:r>
-      <w:proofErr w:type="spellEnd"/>
-      <w:r>
-        <w:t>-draw';</w:t>
-      </w:r>
-    </w:p>
-    <w:p>
-      <w:r>
-        <w:t>import '@</w:t>
-      </w:r>
-      <w:proofErr w:type="spellStart"/>
-      <w:r>
-        <w:t>mapbox</w:t>
-      </w:r>
-      <w:proofErr w:type="spellEnd"/>
-      <w:r>
-        <w:t>/</w:t>
-      </w:r>
-      <w:proofErr w:type="spellStart"/>
-      <w:r>
-        <w:t>mapbox</w:t>
-      </w:r>
-      <w:proofErr w:type="spellEnd"/>
-      <w:r>
-        <w:t>-</w:t>
-      </w:r>
-      <w:proofErr w:type="spellStart"/>
-      <w:r>
-        <w:t>gl</w:t>
-      </w:r>
-      <w:proofErr w:type="spellEnd"/>
-      <w:r>
-        <w:t>-draw/</w:t>
-      </w:r>
-      <w:proofErr w:type="spellStart"/>
-      <w:r>
-        <w:t>dist</w:t>
-      </w:r>
-      <w:proofErr w:type="spellEnd"/>
-      <w:r>
-        <w:t>/mapbox-gl-draw.css';</w:t>
-      </w:r>
-    </w:p>
-    <w:p>
-      <w:proofErr w:type="spellStart"/>
+        <w:t>import MapboxDraw from '@mapbox/mapbox-gl-draw';</w:t>
+      </w:r>
+    </w:p>
+    <w:p>
+      <w:r>
+        <w:t>import '@mapbox/mapbox-gl-draw/dist/mapbox-gl-draw.css';</w:t>
+      </w:r>
+    </w:p>
+    <w:p>
       <w:r>
         <w:t>content_copydownload</w:t>
       </w:r>
-      <w:proofErr w:type="spellEnd"/>
     </w:p>
     <w:p>
       <w:r>
@@ -2686,44 +1793,14 @@
         </w:rPr>
         <w:t> </w:t>
       </w:r>
-      <w:r>
-        <w:rPr>
-          <w:rtl/>
-        </w:rPr>
-        <w:fldChar w:fldCharType="begin"/>
-      </w:r>
-      <w:r>
-        <w:instrText>HYPERLINK "https://support.google.com/legal/answer/13505487" \t "_blank</w:instrText>
-      </w:r>
-      <w:r>
-        <w:rPr>
-          <w:rtl/>
-        </w:rPr>
-        <w:instrText>"</w:instrText>
-      </w:r>
-      <w:r>
-        <w:rPr>
-          <w:rtl/>
-        </w:rPr>
-      </w:r>
-      <w:r>
-        <w:rPr>
-          <w:rtl/>
-        </w:rPr>
-        <w:fldChar w:fldCharType="separate"/>
-      </w:r>
-      <w:r>
-        <w:rPr>
-          <w:rStyle w:val="Hyperlink"/>
-        </w:rPr>
-        <w:t>with caution</w:t>
-      </w:r>
-      <w:r>
-        <w:rPr>
-          <w:rtl/>
-        </w:rPr>
-        <w:fldChar w:fldCharType="end"/>
-      </w:r>
+      <w:hyperlink r:id="rId9" w:tgtFrame="_blank" w:history="1">
+        <w:r>
+          <w:rPr>
+            <w:rStyle w:val="Hyperlink"/>
+          </w:rPr>
+          <w:t>with caution</w:t>
+        </w:r>
+      </w:hyperlink>
       <w:r>
         <w:rPr>
           <w:rtl/>
@@ -2757,81 +1834,23 @@
     </w:p>
     <w:p>
       <w:r>
-        <w:t>Inside the </w:t>
-      </w:r>
-      <w:proofErr w:type="spellStart"/>
-      <w:r>
-        <w:t>StakeholderMap</w:t>
-      </w:r>
-      <w:proofErr w:type="spellEnd"/>
-      <w:r>
-        <w:t> function, add these near your other </w:t>
-      </w:r>
-      <w:proofErr w:type="spellStart"/>
-      <w:r>
-        <w:t>useState</w:t>
-      </w:r>
-      <w:proofErr w:type="spellEnd"/>
-      <w:r>
-        <w:t>/</w:t>
-      </w:r>
-      <w:proofErr w:type="spellStart"/>
-      <w:r>
-        <w:t>useRef</w:t>
-      </w:r>
-      <w:proofErr w:type="spellEnd"/>
-      <w:r>
-        <w:t> lines:</w:t>
-      </w:r>
-    </w:p>
-    <w:p>
-      <w:r>
-        <w:t xml:space="preserve">const </w:t>
-      </w:r>
-      <w:proofErr w:type="spellStart"/>
-      <w:r>
-        <w:t>drawRef</w:t>
-      </w:r>
-      <w:proofErr w:type="spellEnd"/>
-      <w:r>
-        <w:t xml:space="preserve"> = </w:t>
-      </w:r>
-      <w:proofErr w:type="spellStart"/>
-      <w:r>
-        <w:t>useRef</w:t>
-      </w:r>
-      <w:proofErr w:type="spellEnd"/>
-      <w:r>
-        <w:t>(null);</w:t>
-      </w:r>
-    </w:p>
-    <w:p>
-      <w:r>
-        <w:t xml:space="preserve">  const [pathways, </w:t>
-      </w:r>
-      <w:proofErr w:type="spellStart"/>
-      <w:r>
-        <w:t>setPathways</w:t>
-      </w:r>
-      <w:proofErr w:type="spellEnd"/>
-      <w:r>
-        <w:t xml:space="preserve">] = </w:t>
-      </w:r>
-      <w:proofErr w:type="spellStart"/>
-      <w:r>
-        <w:t>useState</w:t>
-      </w:r>
-      <w:proofErr w:type="spellEnd"/>
-      <w:r>
-        <w:t>([]);</w:t>
-      </w:r>
-    </w:p>
-    <w:p>
-      <w:proofErr w:type="spellStart"/>
+        <w:t>Inside the StakeholderMap function, add these near your other useState/useRef lines:</w:t>
+      </w:r>
+    </w:p>
+    <w:p>
+      <w:r>
+        <w:t>const drawRef = useRef(null);</w:t>
+      </w:r>
+    </w:p>
+    <w:p>
+      <w:r>
+        <w:t xml:space="preserve">  const [pathways, setPathways] = useState([]);</w:t>
+      </w:r>
+    </w:p>
+    <w:p>
       <w:r>
         <w:t>content_copydownload</w:t>
       </w:r>
-      <w:proofErr w:type="spellEnd"/>
     </w:p>
     <w:p>
       <w:r>
@@ -2843,44 +1862,14 @@
         </w:rPr>
         <w:t> </w:t>
       </w:r>
-      <w:r>
-        <w:rPr>
-          <w:rtl/>
-        </w:rPr>
-        <w:fldChar w:fldCharType="begin"/>
-      </w:r>
-      <w:r>
-        <w:instrText>HYPERLINK "https://support.google.com/legal/answer/13505487" \t "_blank</w:instrText>
-      </w:r>
-      <w:r>
-        <w:rPr>
-          <w:rtl/>
-        </w:rPr>
-        <w:instrText>"</w:instrText>
-      </w:r>
-      <w:r>
-        <w:rPr>
-          <w:rtl/>
-        </w:rPr>
-      </w:r>
-      <w:r>
-        <w:rPr>
-          <w:rtl/>
-        </w:rPr>
-        <w:fldChar w:fldCharType="separate"/>
-      </w:r>
-      <w:r>
-        <w:rPr>
-          <w:rStyle w:val="Hyperlink"/>
-        </w:rPr>
-        <w:t>with caution</w:t>
-      </w:r>
-      <w:r>
-        <w:rPr>
-          <w:rtl/>
-        </w:rPr>
-        <w:fldChar w:fldCharType="end"/>
-      </w:r>
+      <w:hyperlink r:id="rId10" w:tgtFrame="_blank" w:history="1">
+        <w:r>
+          <w:rPr>
+            <w:rStyle w:val="Hyperlink"/>
+          </w:rPr>
+          <w:t>with caution</w:t>
+        </w:r>
+      </w:hyperlink>
       <w:r>
         <w:rPr>
           <w:rtl/>
@@ -2914,73 +1903,23 @@
     </w:p>
     <w:p>
       <w:r>
-        <w:t>After the existing callbacks (like </w:t>
-      </w:r>
-      <w:proofErr w:type="spellStart"/>
-      <w:r>
-        <w:t>handleMapClick</w:t>
-      </w:r>
-      <w:proofErr w:type="spellEnd"/>
-      <w:r>
-        <w:t>), add these two new functions:</w:t>
-      </w:r>
-    </w:p>
-    <w:p>
-      <w:r>
-        <w:t xml:space="preserve">const </w:t>
-      </w:r>
-      <w:proofErr w:type="spellStart"/>
-      <w:r>
-        <w:t>addPathwayToState</w:t>
-      </w:r>
-      <w:proofErr w:type="spellEnd"/>
-      <w:r>
-        <w:t xml:space="preserve"> = </w:t>
-      </w:r>
-      <w:proofErr w:type="spellStart"/>
-      <w:r>
-        <w:t>useCallback</w:t>
-      </w:r>
-      <w:proofErr w:type="spellEnd"/>
-      <w:r>
-        <w:t>((geometry, type) =&gt; { /* ... function body from previous steps ... */ }, []);</w:t>
-      </w:r>
-    </w:p>
-    <w:p>
-      <w:r>
-        <w:t xml:space="preserve">  const </w:t>
-      </w:r>
-      <w:proofErr w:type="spellStart"/>
-      <w:r>
-        <w:t>showPathwayTypePopup</w:t>
-      </w:r>
-      <w:proofErr w:type="spellEnd"/>
-      <w:r>
-        <w:t xml:space="preserve"> = </w:t>
-      </w:r>
-      <w:proofErr w:type="spellStart"/>
-      <w:r>
-        <w:t>useCallback</w:t>
-      </w:r>
-      <w:proofErr w:type="spellEnd"/>
-      <w:r>
-        <w:t>((feature) =&gt; { /* ... function body from previous steps ... */ }, [</w:t>
-      </w:r>
-      <w:proofErr w:type="spellStart"/>
-      <w:r>
-        <w:t>addPathwayToState</w:t>
-      </w:r>
-      <w:proofErr w:type="spellEnd"/>
-      <w:r>
-        <w:t>]);</w:t>
-      </w:r>
-    </w:p>
-    <w:p>
-      <w:proofErr w:type="spellStart"/>
+        <w:t>After the existing callbacks (like handleMapClick), add these two new functions:</w:t>
+      </w:r>
+    </w:p>
+    <w:p>
+      <w:r>
+        <w:t>const addPathwayToState = useCallback((geometry, type) =&gt; { /* ... function body from previous steps ... */ }, []);</w:t>
+      </w:r>
+    </w:p>
+    <w:p>
+      <w:r>
+        <w:t xml:space="preserve">  const showPathwayTypePopup = useCallback((feature) =&gt; { /* ... function body from previous steps ... */ }, [addPathwayToState]);</w:t>
+      </w:r>
+    </w:p>
+    <w:p>
       <w:r>
         <w:t>content_copydownload</w:t>
       </w:r>
-      <w:proofErr w:type="spellEnd"/>
     </w:p>
     <w:p>
       <w:r>
@@ -2992,44 +1931,14 @@
         </w:rPr>
         <w:t> </w:t>
       </w:r>
-      <w:r>
-        <w:rPr>
-          <w:rtl/>
-        </w:rPr>
-        <w:fldChar w:fldCharType="begin"/>
-      </w:r>
-      <w:r>
-        <w:instrText>HYPERLINK "https://support.google.com/legal/answer/13505487" \t "_blank</w:instrText>
-      </w:r>
-      <w:r>
-        <w:rPr>
-          <w:rtl/>
-        </w:rPr>
-        <w:instrText>"</w:instrText>
-      </w:r>
-      <w:r>
-        <w:rPr>
-          <w:rtl/>
-        </w:rPr>
-      </w:r>
-      <w:r>
-        <w:rPr>
-          <w:rtl/>
-        </w:rPr>
-        <w:fldChar w:fldCharType="separate"/>
-      </w:r>
-      <w:r>
-        <w:rPr>
-          <w:rStyle w:val="Hyperlink"/>
-        </w:rPr>
-        <w:t>with caution</w:t>
-      </w:r>
-      <w:r>
-        <w:rPr>
-          <w:rtl/>
-        </w:rPr>
-        <w:fldChar w:fldCharType="end"/>
-      </w:r>
+      <w:hyperlink r:id="rId11" w:tgtFrame="_blank" w:history="1">
+        <w:r>
+          <w:rPr>
+            <w:rStyle w:val="Hyperlink"/>
+          </w:rPr>
+          <w:t>with caution</w:t>
+        </w:r>
+      </w:hyperlink>
       <w:r>
         <w:rPr>
           <w:rtl/>
@@ -3056,23 +1965,7 @@
           <w:b/>
           <w:bCs/>
         </w:rPr>
-        <w:t>Step 4: Modify </w:t>
-      </w:r>
-      <w:proofErr w:type="spellStart"/>
-      <w:r>
-        <w:rPr>
-          <w:b/>
-          <w:bCs/>
-        </w:rPr>
-        <w:t>handleMapClick</w:t>
-      </w:r>
-      <w:proofErr w:type="spellEnd"/>
-      <w:r>
-        <w:rPr>
-          <w:b/>
-          <w:bCs/>
-        </w:rPr>
-        <w:t> Callback</w:t>
+        <w:t>Step 4: Modify handleMapClick Callback</w:t>
       </w:r>
       <w:r>
         <w:t> (You may have already done this)</w:t>
@@ -3090,31 +1983,7 @@
         <w:t>body</w:t>
       </w:r>
       <w:r>
-        <w:t> of the existing </w:t>
-      </w:r>
-      <w:proofErr w:type="spellStart"/>
-      <w:r>
-        <w:t>handleMapClick</w:t>
-      </w:r>
-      <w:proofErr w:type="spellEnd"/>
-      <w:r>
-        <w:t> function with the logic that checks for Draw interactions before calling </w:t>
-      </w:r>
-      <w:proofErr w:type="spellStart"/>
-      <w:r>
-        <w:t>showMarkerPopup</w:t>
-      </w:r>
-      <w:proofErr w:type="spellEnd"/>
-      <w:r>
-        <w:t>. Ensure the final syntax is }, [</w:t>
-      </w:r>
-      <w:proofErr w:type="spellStart"/>
-      <w:r>
-        <w:t>showMarkerPopup</w:t>
-      </w:r>
-      <w:proofErr w:type="spellEnd"/>
-      <w:r>
-        <w:t>]);.</w:t>
+        <w:t> of the existing handleMapClick function with the logic that checks for Draw interactions before calling showMarkerPopup. Ensure the final syntax is }, [showMarkerPopup]);.</w:t>
       </w:r>
     </w:p>
     <w:p>
@@ -3132,23 +2001,7 @@
           <w:b/>
           <w:bCs/>
         </w:rPr>
-        <w:t>Step 5: Modify </w:t>
-      </w:r>
-      <w:proofErr w:type="spellStart"/>
-      <w:r>
-        <w:rPr>
-          <w:b/>
-          <w:bCs/>
-        </w:rPr>
-        <w:t>clearMarkers</w:t>
-      </w:r>
-      <w:proofErr w:type="spellEnd"/>
-      <w:r>
-        <w:rPr>
-          <w:b/>
-          <w:bCs/>
-        </w:rPr>
-        <w:t> Callback</w:t>
+        <w:t>Step 5: Modify clearMarkers Callback</w:t>
       </w:r>
       <w:r>
         <w:t> (You may have already done this)</w:t>
@@ -3156,31 +2009,7 @@
     </w:p>
     <w:p>
       <w:r>
-        <w:t>Rename </w:t>
-      </w:r>
-      <w:proofErr w:type="spellStart"/>
-      <w:r>
-        <w:t>clearMarkers</w:t>
-      </w:r>
-      <w:proofErr w:type="spellEnd"/>
-      <w:r>
-        <w:t> to </w:t>
-      </w:r>
-      <w:proofErr w:type="spellStart"/>
-      <w:r>
-        <w:t>clearAllFeedback</w:t>
-      </w:r>
-      <w:proofErr w:type="spellEnd"/>
-      <w:r>
-        <w:t>, replace its body to clear pathways state, and update its dependencies to [</w:t>
-      </w:r>
-      <w:proofErr w:type="spellStart"/>
-      <w:r>
-        <w:t>isAdmin</w:t>
-      </w:r>
-      <w:proofErr w:type="spellEnd"/>
-      <w:r>
-        <w:t>, markers, pathways].</w:t>
+        <w:t>Rename clearMarkers to clearAllFeedback, replace its body to clear pathways state, and update its dependencies to [isAdmin, markers, pathways].</w:t>
       </w:r>
     </w:p>
     <w:p>
@@ -3198,29 +2027,17 @@
           <w:b/>
           <w:bCs/>
         </w:rPr>
-        <w:t>Once you confirm these initial steps are correctly applied to your 240-line file without errors, we can proceed VERY carefully with modifying the </w:t>
-      </w:r>
-      <w:proofErr w:type="spellStart"/>
-      <w:r>
-        <w:rPr>
-          <w:b/>
-          <w:bCs/>
-        </w:rPr>
-        <w:t>useEffect</w:t>
-      </w:r>
-      <w:proofErr w:type="spellEnd"/>
-      <w:r>
-        <w:rPr>
-          <w:b/>
-          <w:bCs/>
-        </w:rPr>
-        <w:t> and the JSX.</w:t>
+        <w:t>Once you confirm these initial steps are correctly applied to your 240-line file without errors, we can proceed VERY carefully with modifying the useEffect and the JSX.</w:t>
       </w:r>
       <w:r>
         <w:t> Let me know when you're ready for Step 6.</w:t>
       </w:r>
     </w:p>
-    <w:p/>
+    <w:p>
+      <w:r>
+        <w:t>+*</w:t>
+      </w:r>
+    </w:p>
     <w:p/>
     <w:sectPr>
       <w:pgSz w:w="12240" w:h="15840"/>

</xml_diff>